<commit_message>
Phase 2 & 3 Complete: Swapped to Groq and app is 100% working
</commit_message>
<xml_diff>
--- a/My Sahayak Project Log.docx
+++ b/My Sahayak Project Log.docx
@@ -14,23 +14,7 @@
           <w:b/>
           <w:bCs/>
         </w:rPr>
-        <w:t xml:space="preserve">My </w:t>
-      </w:r>
-      <w:proofErr w:type="spellStart"/>
-      <w:r>
-        <w:rPr>
-          <w:b/>
-          <w:bCs/>
-        </w:rPr>
-        <w:t>Sahayak</w:t>
-      </w:r>
-      <w:proofErr w:type="spellEnd"/>
-      <w:r>
-        <w:rPr>
-          <w:b/>
-          <w:bCs/>
-        </w:rPr>
-        <w:t xml:space="preserve"> Project Log</w:t>
+        <w:t>My Sahayak Project Log</w:t>
       </w:r>
     </w:p>
     <w:p>
@@ -57,15 +41,7 @@
         <w:t>My Goal:</w:t>
       </w:r>
       <w:r>
-        <w:t xml:space="preserve"> To build "</w:t>
-      </w:r>
-      <w:proofErr w:type="spellStart"/>
-      <w:r>
-        <w:t>Sahayak</w:t>
-      </w:r>
-      <w:proofErr w:type="spellEnd"/>
-      <w:r>
-        <w:t>," an AI assistant that can read hardware manuals (RAG) and look at photos (VLM) to help a technician with repairs.</w:t>
+        <w:t xml:space="preserve"> To build "Sahayak," an AI assistant that can read hardware manuals (RAG) and look at photos (VLM) to help a technician with repairs.</w:t>
       </w:r>
     </w:p>
     <w:p>
@@ -196,15 +172,7 @@
         <w:t>Vector Store:</w:t>
       </w:r>
       <w:r>
-        <w:t xml:space="preserve"> This is the "memory" itself. It's a special database (in our case, the </w:t>
-      </w:r>
-      <w:proofErr w:type="spellStart"/>
-      <w:r>
-        <w:t>vectorstore_faiss</w:t>
-      </w:r>
-      <w:proofErr w:type="spellEnd"/>
-      <w:r>
-        <w:t xml:space="preserve"> folder) that stores the </w:t>
+        <w:t xml:space="preserve"> This is the "memory" itself. It's a special database (in our case, the vectorstore_faiss folder) that stores the </w:t>
       </w:r>
       <w:r>
         <w:rPr>
@@ -275,31 +243,13 @@
           <w:numId w:val="9"/>
         </w:numPr>
       </w:pPr>
-      <w:proofErr w:type="spellStart"/>
-      <w:r>
-        <w:rPr>
-          <w:b/>
-          <w:bCs/>
-        </w:rPr>
-        <w:t>langchain</w:t>
-      </w:r>
-      <w:proofErr w:type="spellEnd"/>
-      <w:r>
-        <w:rPr>
-          <w:b/>
-          <w:bCs/>
-        </w:rPr>
-        <w:t xml:space="preserve"> / </w:t>
-      </w:r>
-      <w:proofErr w:type="spellStart"/>
-      <w:r>
-        <w:rPr>
-          <w:b/>
-          <w:bCs/>
-        </w:rPr>
-        <w:t>langchain_community</w:t>
-      </w:r>
-      <w:proofErr w:type="spellEnd"/>
+      <w:r>
+        <w:rPr>
+          <w:b/>
+          <w:bCs/>
+        </w:rPr>
+        <w:t>langchain / langchain_community</w:t>
+      </w:r>
       <w:r>
         <w:t>: The main "toolkit" for building RAG pipelines.</w:t>
       </w:r>
@@ -311,7 +261,6 @@
           <w:numId w:val="9"/>
         </w:numPr>
       </w:pPr>
-      <w:proofErr w:type="spellStart"/>
       <w:r>
         <w:rPr>
           <w:b/>
@@ -319,7 +268,6 @@
         </w:rPr>
         <w:t>PyMuPDFLoader</w:t>
       </w:r>
-      <w:proofErr w:type="spellEnd"/>
       <w:r>
         <w:t>: The tool used to load and read the text from the PDF file.</w:t>
       </w:r>
@@ -331,7 +279,6 @@
           <w:numId w:val="9"/>
         </w:numPr>
       </w:pPr>
-      <w:proofErr w:type="spellStart"/>
       <w:r>
         <w:rPr>
           <w:b/>
@@ -339,7 +286,6 @@
         </w:rPr>
         <w:t>RecursiveCharacterTextSplitter</w:t>
       </w:r>
-      <w:proofErr w:type="spellEnd"/>
       <w:r>
         <w:t>: The tool used to "chop" the PDF's text into small, overlapping pieces.</w:t>
       </w:r>
@@ -351,7 +297,6 @@
           <w:numId w:val="9"/>
         </w:numPr>
       </w:pPr>
-      <w:proofErr w:type="spellStart"/>
       <w:r>
         <w:rPr>
           <w:b/>
@@ -359,7 +304,6 @@
         </w:rPr>
         <w:t>HuggingFaceInstructEmbeddings</w:t>
       </w:r>
-      <w:proofErr w:type="spellEnd"/>
       <w:r>
         <w:t xml:space="preserve">: The "translator" model (1.5GB) that understands the </w:t>
       </w:r>
@@ -400,7 +344,6 @@
           <w:numId w:val="9"/>
         </w:numPr>
       </w:pPr>
-      <w:proofErr w:type="spellStart"/>
       <w:r>
         <w:rPr>
           <w:b/>
@@ -408,17 +351,8 @@
         </w:rPr>
         <w:t>InstructorEmbedding</w:t>
       </w:r>
-      <w:proofErr w:type="spellEnd"/>
-      <w:r>
-        <w:t xml:space="preserve">: A helper library that the </w:t>
-      </w:r>
-      <w:proofErr w:type="spellStart"/>
-      <w:r>
-        <w:t>HuggingFaceInstructEmbeddings</w:t>
-      </w:r>
-      <w:proofErr w:type="spellEnd"/>
-      <w:r>
-        <w:t xml:space="preserve"> model needs to run.</w:t>
+      <w:r>
+        <w:t>: A helper library that the HuggingFaceInstructEmbeddings model needs to run.</w:t>
       </w:r>
     </w:p>
     <w:p>
@@ -455,31 +389,7 @@
         </w:numPr>
       </w:pPr>
       <w:r>
-        <w:t xml:space="preserve">Installed all the Python libraries (like </w:t>
-      </w:r>
-      <w:proofErr w:type="spellStart"/>
-      <w:r>
-        <w:t>langchain</w:t>
-      </w:r>
-      <w:proofErr w:type="spellEnd"/>
-      <w:r>
-        <w:t xml:space="preserve">, </w:t>
-      </w:r>
-      <w:proofErr w:type="spellStart"/>
-      <w:r>
-        <w:t>faiss-cpu</w:t>
-      </w:r>
-      <w:proofErr w:type="spellEnd"/>
-      <w:r>
-        <w:t xml:space="preserve">, </w:t>
-      </w:r>
-      <w:proofErr w:type="spellStart"/>
-      <w:r>
-        <w:t>pymupdf</w:t>
-      </w:r>
-      <w:proofErr w:type="spellEnd"/>
-      <w:r>
-        <w:t>, etc.).</w:t>
+        <w:t>Installed all the Python libraries (like langchain, faiss-cpu, pymupdf, etc.).</w:t>
       </w:r>
     </w:p>
     <w:p>
@@ -512,15 +422,7 @@
         </w:numPr>
       </w:pPr>
       <w:r>
-        <w:t xml:space="preserve">This script loaded the PDF, split it into 54 chunks, translated them into vectors, and saved them all into a new </w:t>
-      </w:r>
-      <w:proofErr w:type="spellStart"/>
-      <w:r>
-        <w:t>vectorstore_faiss</w:t>
-      </w:r>
-      <w:proofErr w:type="spellEnd"/>
-      <w:r>
-        <w:t xml:space="preserve"> folder.</w:t>
+        <w:t>This script loaded the PDF, split it into 54 chunks, translated them into vectors, and saved them all into a new vectorstore_faiss folder.</w:t>
       </w:r>
     </w:p>
     <w:p>
@@ -531,23 +433,7 @@
         </w:numPr>
       </w:pPr>
       <w:r>
-        <w:t xml:space="preserve">The script finished by running a </w:t>
-      </w:r>
-      <w:proofErr w:type="spellStart"/>
-      <w:r>
-        <w:t>test_rag_</w:t>
-      </w:r>
-      <w:proofErr w:type="gramStart"/>
-      <w:r>
-        <w:t>query</w:t>
-      </w:r>
-      <w:proofErr w:type="spellEnd"/>
-      <w:r>
-        <w:t>(</w:t>
-      </w:r>
-      <w:proofErr w:type="gramEnd"/>
-      <w:r>
-        <w:t>) and successfully printed the 3 most relevant chunks from the PDF, proving the "memory" works.</w:t>
+        <w:t>The script finished by running a test_rag_query() and successfully printed the 3 most relevant chunks from the PDF, proving the "memory" works.</w:t>
       </w:r>
     </w:p>
     <w:p>
@@ -580,23 +466,7 @@
         <w:t>Problem:</w:t>
       </w:r>
       <w:r>
-        <w:t xml:space="preserve"> </w:t>
-      </w:r>
-      <w:proofErr w:type="spellStart"/>
-      <w:r>
-        <w:t>ModuleNotFoundError</w:t>
-      </w:r>
-      <w:proofErr w:type="spellEnd"/>
-      <w:r>
-        <w:t>: No module named '</w:t>
-      </w:r>
-      <w:proofErr w:type="spellStart"/>
-      <w:r>
-        <w:t>langchain.text_splitter</w:t>
-      </w:r>
-      <w:proofErr w:type="spellEnd"/>
-      <w:r>
-        <w:t>'.</w:t>
+        <w:t xml:space="preserve"> ModuleNotFoundError: No module named 'langchain.text_splitter'.</w:t>
       </w:r>
     </w:p>
     <w:p>
@@ -614,23 +484,7 @@
         <w:t>Fix:</w:t>
       </w:r>
       <w:r>
-        <w:t xml:space="preserve"> </w:t>
-      </w:r>
-      <w:proofErr w:type="spellStart"/>
-      <w:r>
-        <w:t>langchain</w:t>
-      </w:r>
-      <w:proofErr w:type="spellEnd"/>
-      <w:r>
-        <w:t xml:space="preserve"> was updated. I had to run pip install </w:t>
-      </w:r>
-      <w:proofErr w:type="spellStart"/>
-      <w:r>
-        <w:t>langchain</w:t>
-      </w:r>
-      <w:proofErr w:type="spellEnd"/>
-      <w:r>
-        <w:t>-text-splitters and change the import line in my code.</w:t>
+        <w:t xml:space="preserve"> langchain was updated. I had to run pip install langchain-text-splitters and change the import line in my code.</w:t>
       </w:r>
     </w:p>
     <w:p>
@@ -648,23 +502,7 @@
         <w:t>Problem:</w:t>
       </w:r>
       <w:r>
-        <w:t xml:space="preserve"> </w:t>
-      </w:r>
-      <w:proofErr w:type="spellStart"/>
-      <w:r>
-        <w:t>ImportError</w:t>
-      </w:r>
-      <w:proofErr w:type="spellEnd"/>
-      <w:r>
-        <w:t>: cannot import name '</w:t>
-      </w:r>
-      <w:proofErr w:type="spellStart"/>
-      <w:r>
-        <w:t>HugGingFaceInstructEmbeddings</w:t>
-      </w:r>
-      <w:proofErr w:type="spellEnd"/>
-      <w:r>
-        <w:t>'.</w:t>
+        <w:t xml:space="preserve"> ImportError: cannot import name 'HugGingFaceInstructEmbeddings'.</w:t>
       </w:r>
     </w:p>
     <w:p>
@@ -682,23 +520,7 @@
         <w:t>Fix:</w:t>
       </w:r>
       <w:r>
-        <w:t xml:space="preserve"> This was a typo in the code. I corrected </w:t>
-      </w:r>
-      <w:proofErr w:type="spellStart"/>
-      <w:r>
-        <w:t>HugGingFace</w:t>
-      </w:r>
-      <w:proofErr w:type="spellEnd"/>
-      <w:r>
-        <w:t xml:space="preserve"> to </w:t>
-      </w:r>
-      <w:proofErr w:type="spellStart"/>
-      <w:r>
-        <w:t>HuggingFace</w:t>
-      </w:r>
-      <w:proofErr w:type="spellEnd"/>
-      <w:r>
-        <w:t xml:space="preserve"> in setup_rag.py.</w:t>
+        <w:t xml:space="preserve"> This was a typo in the code. I corrected HugGingFace to HuggingFace in setup_rag.py.</w:t>
       </w:r>
     </w:p>
     <w:p>
@@ -716,23 +538,7 @@
         <w:t>Problem:</w:t>
       </w:r>
       <w:r>
-        <w:t xml:space="preserve"> </w:t>
-      </w:r>
-      <w:proofErr w:type="spellStart"/>
-      <w:r>
-        <w:t>ImportError</w:t>
-      </w:r>
-      <w:proofErr w:type="spellEnd"/>
-      <w:r>
-        <w:t xml:space="preserve">: Dependencies for </w:t>
-      </w:r>
-      <w:proofErr w:type="spellStart"/>
-      <w:r>
-        <w:t>InstructorEmbedding</w:t>
-      </w:r>
-      <w:proofErr w:type="spellEnd"/>
-      <w:r>
-        <w:t xml:space="preserve"> not found.</w:t>
+        <w:t xml:space="preserve"> ImportError: Dependencies for InstructorEmbedding not found.</w:t>
       </w:r>
     </w:p>
     <w:p>
@@ -750,21 +556,23 @@
         <w:t>Fix:</w:t>
       </w:r>
       <w:r>
-        <w:t xml:space="preserve"> The embedding model needed a helper library. I ran pip install </w:t>
-      </w:r>
-      <w:proofErr w:type="spellStart"/>
-      <w:r>
-        <w:t>InstructorEmbedding</w:t>
-      </w:r>
-      <w:proofErr w:type="spellEnd"/>
-      <w:r>
-        <w:t xml:space="preserve"> to fix it.</w:t>
-      </w:r>
-    </w:p>
-    <w:p>
-      <w:r>
-        <w:pict w14:anchorId="03607AA6">
-          <v:rect id="_x0000_i1026" style="width:0;height:1.5pt" o:hralign="center" o:hrstd="t" o:hrnoshade="t" o:hr="t" fillcolor="gray" stroked="f"/>
+        <w:t xml:space="preserve"> The embedding model needed a helper library. I ran pip install InstructorEmbedding to fix it.</w:t>
+      </w:r>
+    </w:p>
+    <w:p>
+      <w:pPr>
+        <w:rPr>
+          <w:b/>
+          <w:bCs/>
+        </w:rPr>
+      </w:pPr>
+      <w:r>
+        <w:rPr>
+          <w:b/>
+          <w:bCs/>
+        </w:rPr>
+        <w:pict w14:anchorId="11173364">
+          <v:rect id="_x0000_i1348" style="width:0;height:1.5pt" o:hralign="center" o:hrstd="t" o:hrnoshade="t" o:hr="t" fillcolor="gray" stroked="f"/>
         </w:pict>
       </w:r>
     </w:p>
@@ -796,35 +604,37 @@
           <w:bCs/>
         </w:rPr>
         <w:lastRenderedPageBreak/>
-        <w:t>Phase 2: Building the "Brain" &amp; "Face" (The Chat App)</w:t>
-      </w:r>
-    </w:p>
-    <w:p>
-      <w:r>
-        <w:rPr>
-          <w:b/>
-          <w:bCs/>
-        </w:rPr>
-        <w:t>Status:</w:t>
-      </w:r>
-      <w:r>
-        <w:t xml:space="preserve"> </w:t>
+        <w:t>Phase 2: Building the "Brain" &amp; "Face"</w:t>
+      </w:r>
+    </w:p>
+    <w:p>
+      <w:pPr>
+        <w:rPr>
+          <w:b/>
+          <w:bCs/>
+        </w:rPr>
+      </w:pPr>
+      <w:r>
+        <w:rPr>
+          <w:b/>
+          <w:bCs/>
+        </w:rPr>
+        <w:t xml:space="preserve">Status: </w:t>
       </w:r>
       <w:r>
         <w:rPr>
           <w:rFonts w:ascii="Segoe UI Emoji" w:hAnsi="Segoe UI Emoji" w:cs="Segoe UI Emoji"/>
-        </w:rPr>
-        <w:t>🔲</w:t>
-      </w:r>
-      <w:r>
-        <w:t xml:space="preserve"> </w:t>
-      </w:r>
-      <w:r>
-        <w:rPr>
-          <w:b/>
-          <w:bCs/>
-        </w:rPr>
-        <w:t>In Progress</w:t>
+          <w:b/>
+          <w:bCs/>
+        </w:rPr>
+        <w:t>⚠️</w:t>
+      </w:r>
+      <w:r>
+        <w:rPr>
+          <w:b/>
+          <w:bCs/>
+        </w:rPr>
+        <w:t xml:space="preserve"> BLOCKED (Code is complete, but app is non-functional)</w:t>
       </w:r>
     </w:p>
     <w:p>
@@ -843,308 +653,783 @@
       </w:r>
     </w:p>
     <w:p>
+      <w:pPr>
+        <w:rPr>
+          <w:b/>
+          <w:bCs/>
+        </w:rPr>
+      </w:pPr>
+      <w:r>
+        <w:rPr>
+          <w:b/>
+          <w:bCs/>
+        </w:rPr>
+        <w:t>To create a web app with a chat window. When I type a question, the app will use the "memory" (from Phase 1) and an AI "Brain" (Gemini) to give me a smart answer.</w:t>
+      </w:r>
+    </w:p>
+    <w:p>
+      <w:pPr>
+        <w:rPr>
+          <w:b/>
+          <w:bCs/>
+        </w:rPr>
+      </w:pPr>
+      <w:r>
+        <w:rPr>
+          <w:b/>
+          <w:bCs/>
+        </w:rPr>
+        <w:t>Key Concepts</w:t>
+      </w:r>
+    </w:p>
+    <w:p>
+      <w:pPr>
+        <w:numPr>
+          <w:ilvl w:val="0"/>
+          <w:numId w:val="16"/>
+        </w:numPr>
+      </w:pPr>
+      <w:r>
+        <w:t>Streamlit: The Python library used to build the web "Face" (UI). Commands like st.title, st.chat_message, and st.chat_input create the app.</w:t>
+      </w:r>
+    </w:p>
+    <w:p>
+      <w:pPr>
+        <w:numPr>
+          <w:ilvl w:val="0"/>
+          <w:numId w:val="16"/>
+        </w:numPr>
+      </w:pPr>
+      <w:r>
+        <w:t>API (Application Programming Interface): The "drive-thru window" we use to send a question to Google's AI and get an answer. The API Key is our password.</w:t>
+      </w:r>
+    </w:p>
+    <w:p>
+      <w:pPr>
+        <w:numPr>
+          <w:ilvl w:val="0"/>
+          <w:numId w:val="16"/>
+        </w:numPr>
+      </w:pPr>
+      <w:r>
+        <w:t>LLM (Large Language Model): The "Brain" itself. We are using the gemini-pro model.</w:t>
+      </w:r>
+    </w:p>
+    <w:p>
+      <w:pPr>
+        <w:numPr>
+          <w:ilvl w:val="0"/>
+          <w:numId w:val="16"/>
+        </w:numPr>
+      </w:pPr>
+      <w:r>
+        <w:t>.env file: A private, local-only file used to store our secret GOOGLE_API_KEY.</w:t>
+      </w:r>
+    </w:p>
+    <w:p>
+      <w:pPr>
+        <w:numPr>
+          <w:ilvl w:val="0"/>
+          <w:numId w:val="16"/>
+        </w:numPr>
+      </w:pPr>
+      <w:r>
+        <w:t xml:space="preserve">.gitignore file: A public file that tells Git to </w:t>
+      </w:r>
       <w:r>
         <w:rPr>
           <w:i/>
           <w:iCs/>
         </w:rPr>
-        <w:t>(You can fill this in)</w:t>
-      </w:r>
-      <w:r>
-        <w:t xml:space="preserve"> To create a web app with a chat window. When I type a question, the app will use the "memory" (from Phase 1) and an AI "Brain" (Gemini) to give me a smart answer.</w:t>
-      </w:r>
-    </w:p>
-    <w:p>
-      <w:pPr>
-        <w:rPr>
-          <w:b/>
-          <w:bCs/>
-        </w:rPr>
-      </w:pPr>
-      <w:r>
-        <w:rPr>
-          <w:b/>
-          <w:bCs/>
-        </w:rPr>
-        <w:t>Key Concepts</w:t>
+        <w:t>ignore</w:t>
+      </w:r>
+      <w:r>
+        <w:t xml:space="preserve"> certain files (like .env and vectorstore_faiss), keeping them private and off GitHub for security.</w:t>
+      </w:r>
+    </w:p>
+    <w:p>
+      <w:pPr>
+        <w:rPr>
+          <w:b/>
+          <w:bCs/>
+        </w:rPr>
+      </w:pPr>
+      <w:r>
+        <w:rPr>
+          <w:b/>
+          <w:bCs/>
+        </w:rPr>
+        <w:t>Code &amp; Libraries</w:t>
       </w:r>
     </w:p>
     <w:p>
       <w:pPr>
         <w:numPr>
           <w:ilvl w:val="0"/>
-          <w:numId w:val="12"/>
+          <w:numId w:val="17"/>
         </w:numPr>
       </w:pPr>
+      <w:r>
+        <w:t>app.py: The main Python script that runs the entire Streamlit application.</w:t>
+      </w:r>
+    </w:p>
+    <w:p>
+      <w:pPr>
+        <w:numPr>
+          <w:ilvl w:val="0"/>
+          <w:numId w:val="17"/>
+        </w:numPr>
+      </w:pPr>
+      <w:r>
+        <w:t>streamlit: The library for all UI components.</w:t>
+      </w:r>
+    </w:p>
+    <w:p>
+      <w:pPr>
+        <w:numPr>
+          <w:ilvl w:val="0"/>
+          <w:numId w:val="17"/>
+        </w:numPr>
+      </w:pPr>
+      <w:r>
+        <w:t>google-generativeai: The library used to connect to the Gemini "Brain".</w:t>
+      </w:r>
+    </w:p>
+    <w:p>
+      <w:pPr>
+        <w:numPr>
+          <w:ilvl w:val="0"/>
+          <w:numId w:val="17"/>
+        </w:numPr>
+      </w:pPr>
+      <w:r>
+        <w:t>.env: The secret file holding the API key.</w:t>
+      </w:r>
+    </w:p>
+    <w:p>
+      <w:pPr>
+        <w:rPr>
+          <w:b/>
+          <w:bCs/>
+        </w:rPr>
+      </w:pPr>
+      <w:r>
+        <w:rPr>
+          <w:b/>
+          <w:bCs/>
+        </w:rPr>
+        <w:t>Process (What I Did)</w:t>
+      </w:r>
+    </w:p>
+    <w:p>
+      <w:pPr>
+        <w:numPr>
+          <w:ilvl w:val="0"/>
+          <w:numId w:val="18"/>
+        </w:numPr>
+      </w:pPr>
+      <w:r>
+        <w:t>Ran pip install streamlit python-dotenv google-generativeai.</w:t>
+      </w:r>
+    </w:p>
+    <w:p>
+      <w:pPr>
+        <w:numPr>
+          <w:ilvl w:val="0"/>
+          <w:numId w:val="18"/>
+        </w:numPr>
+      </w:pPr>
+      <w:r>
+        <w:t>Went to Google AI Studio to get an API key. This was a multi-step process:</w:t>
+      </w:r>
+    </w:p>
+    <w:p>
+      <w:pPr>
+        <w:numPr>
+          <w:ilvl w:val="1"/>
+          <w:numId w:val="18"/>
+        </w:numPr>
+      </w:pPr>
+      <w:r>
+        <w:t>Had to go to the Google Cloud Console.</w:t>
+      </w:r>
+    </w:p>
+    <w:p>
+      <w:pPr>
+        <w:numPr>
+          <w:ilvl w:val="1"/>
+          <w:numId w:val="18"/>
+        </w:numPr>
+      </w:pPr>
+      <w:r>
+        <w:t>Created a new project named "Sahyak - AI - Assistant".</w:t>
+      </w:r>
+    </w:p>
+    <w:p>
+      <w:pPr>
+        <w:numPr>
+          <w:ilvl w:val="1"/>
+          <w:numId w:val="18"/>
+        </w:numPr>
+      </w:pPr>
+      <w:r>
+        <w:t>Enabled the "Gemini API" / "Generative Language API" for this project.</w:t>
+      </w:r>
+    </w:p>
+    <w:p>
+      <w:pPr>
+        <w:numPr>
+          <w:ilvl w:val="1"/>
+          <w:numId w:val="18"/>
+        </w:numPr>
+      </w:pPr>
+      <w:r>
+        <w:t>Imported this project into AI Studio to finally generate the key.</w:t>
+      </w:r>
+    </w:p>
+    <w:p>
+      <w:pPr>
+        <w:numPr>
+          <w:ilvl w:val="0"/>
+          <w:numId w:val="18"/>
+        </w:numPr>
+      </w:pPr>
+      <w:r>
+        <w:t>Created the .env file and saved my GOOGLE_API_KEY in it.</w:t>
+      </w:r>
+    </w:p>
+    <w:p>
+      <w:pPr>
+        <w:numPr>
+          <w:ilvl w:val="0"/>
+          <w:numId w:val="18"/>
+        </w:numPr>
+      </w:pPr>
+      <w:r>
+        <w:lastRenderedPageBreak/>
+        <w:t>Created the .gitignore file to protect my .env file and vectorstore_faiss folder from being uploaded to GitHub.</w:t>
+      </w:r>
+    </w:p>
+    <w:p>
+      <w:pPr>
+        <w:numPr>
+          <w:ilvl w:val="0"/>
+          <w:numId w:val="18"/>
+        </w:numPr>
+      </w:pPr>
+      <w:r>
+        <w:t>Wrote the first version of app.py with the Streamlit UI and text-only RAG logic.</w:t>
+      </w:r>
+    </w:p>
+    <w:p>
+      <w:pPr>
+        <w:rPr>
+          <w:b/>
+          <w:bCs/>
+        </w:rPr>
+      </w:pPr>
+      <w:r>
+        <w:rPr>
+          <w:b/>
+          <w:bCs/>
+        </w:rPr>
+        <w:pict w14:anchorId="29FB2409">
+          <v:rect id="_x0000_i1350" style="width:0;height:1.5pt" o:hralign="center" o:hrstd="t" o:hrnoshade="t" o:hr="t" fillcolor="gray" stroked="f"/>
+        </w:pict>
+      </w:r>
+    </w:p>
+    <w:p>
+      <w:pPr>
+        <w:rPr>
+          <w:b/>
+          <w:bCs/>
+        </w:rPr>
+      </w:pPr>
+      <w:r>
+        <w:rPr>
+          <w:b/>
+          <w:bCs/>
+        </w:rPr>
+        <w:t>Phase 3: Building the "Eyes" (The VLM)</w:t>
+      </w:r>
+    </w:p>
+    <w:p>
+      <w:pPr>
+        <w:rPr>
+          <w:b/>
+          <w:bCs/>
+        </w:rPr>
+      </w:pPr>
+      <w:r>
+        <w:rPr>
+          <w:b/>
+          <w:bCs/>
+        </w:rPr>
+        <w:t xml:space="preserve">Status: </w:t>
+      </w:r>
+      <w:r>
+        <w:rPr>
+          <w:rFonts w:ascii="Segoe UI Emoji" w:hAnsi="Segoe UI Emoji" w:cs="Segoe UI Emoji"/>
+          <w:b/>
+          <w:bCs/>
+        </w:rPr>
+        <w:t>✅</w:t>
+      </w:r>
+      <w:r>
+        <w:rPr>
+          <w:b/>
+          <w:bCs/>
+        </w:rPr>
+        <w:t xml:space="preserve"> Code Complete (Combined with Phase 2)</w:t>
+      </w:r>
+    </w:p>
+    <w:p>
+      <w:pPr>
+        <w:rPr>
+          <w:b/>
+          <w:bCs/>
+        </w:rPr>
+      </w:pPr>
+      <w:r>
+        <w:rPr>
+          <w:b/>
+          <w:bCs/>
+        </w:rPr>
+        <w:t>Goal</w:t>
+      </w:r>
+    </w:p>
+    <w:p>
+      <w:pPr>
+        <w:rPr>
+          <w:b/>
+          <w:bCs/>
+        </w:rPr>
+      </w:pPr>
+      <w:r>
+        <w:rPr>
+          <w:b/>
+          <w:bCs/>
+        </w:rPr>
+        <w:t>To add a "Take Photo" button. The AI should "see" the photo, identify the hardware or problem, and use that visual info (along with the RAG context) to give an even better answer.</w:t>
+      </w:r>
+    </w:p>
+    <w:p>
+      <w:pPr>
+        <w:rPr>
+          <w:b/>
+          <w:bCs/>
+        </w:rPr>
+      </w:pPr>
+      <w:r>
+        <w:rPr>
+          <w:b/>
+          <w:bCs/>
+        </w:rPr>
+        <w:t>Key Concepts</w:t>
+      </w:r>
+    </w:p>
+    <w:p>
+      <w:pPr>
+        <w:numPr>
+          <w:ilvl w:val="0"/>
+          <w:numId w:val="19"/>
+        </w:numPr>
+      </w:pPr>
+      <w:r>
+        <w:t>VLM (Vision-Language Model): The "Eyes" model. We are using gemini-pro-vision.</w:t>
+      </w:r>
+    </w:p>
+    <w:p>
+      <w:pPr>
+        <w:numPr>
+          <w:ilvl w:val="0"/>
+          <w:numId w:val="19"/>
+        </w:numPr>
+      </w:pPr>
+      <w:r>
+        <w:t xml:space="preserve">Multimodality: The ability to send </w:t>
+      </w:r>
       <w:r>
         <w:rPr>
           <w:i/>
           <w:iCs/>
         </w:rPr>
-        <w:t>(Fill in as we go)</w:t>
+        <w:t>both text and an image</w:t>
+      </w:r>
+      <w:r>
+        <w:t xml:space="preserve"> in the same prompt to the AI. The code for this is model.generate_content([prompt, image]).</w:t>
+      </w:r>
+    </w:p>
+    <w:p>
+      <w:pPr>
+        <w:rPr>
+          <w:b/>
+          <w:bCs/>
+        </w:rPr>
+      </w:pPr>
+      <w:r>
+        <w:rPr>
+          <w:b/>
+          <w:bCs/>
+        </w:rPr>
+        <w:t>Code &amp; Libraries</w:t>
       </w:r>
     </w:p>
     <w:p>
       <w:pPr>
         <w:numPr>
           <w:ilvl w:val="0"/>
-          <w:numId w:val="12"/>
+          <w:numId w:val="20"/>
         </w:numPr>
       </w:pPr>
       <w:r>
-        <w:rPr>
-          <w:b/>
-          <w:bCs/>
-        </w:rPr>
-        <w:t>Streamlit:</w:t>
+        <w:t>st.camera_input: The specific Streamlit widget that creates the "Take Photo" button.</w:t>
       </w:r>
     </w:p>
     <w:p>
       <w:pPr>
         <w:numPr>
           <w:ilvl w:val="0"/>
-          <w:numId w:val="12"/>
+          <w:numId w:val="20"/>
         </w:numPr>
       </w:pPr>
       <w:r>
-        <w:rPr>
-          <w:b/>
-          <w:bCs/>
-        </w:rPr>
-        <w:t>API (Application Programming Interface):</w:t>
+        <w:t>PIL (Pillow library): A helper library (installed with Streamlit) used to open the image file from the camera.</w:t>
+      </w:r>
+    </w:p>
+    <w:p>
+      <w:pPr>
+        <w:rPr>
+          <w:b/>
+          <w:bCs/>
+        </w:rPr>
+      </w:pPr>
+      <w:r>
+        <w:rPr>
+          <w:b/>
+          <w:bCs/>
+        </w:rPr>
+        <w:t>Process (What I Did)</w:t>
       </w:r>
     </w:p>
     <w:p>
       <w:pPr>
         <w:numPr>
           <w:ilvl w:val="0"/>
-          <w:numId w:val="12"/>
+          <w:numId w:val="21"/>
         </w:numPr>
       </w:pPr>
       <w:r>
-        <w:rPr>
-          <w:b/>
-          <w:bCs/>
-        </w:rPr>
-        <w:t>LLM (Large Language Model):</w:t>
-      </w:r>
-    </w:p>
-    <w:p>
-      <w:pPr>
-        <w:rPr>
-          <w:b/>
-          <w:bCs/>
-        </w:rPr>
-      </w:pPr>
-      <w:r>
-        <w:rPr>
-          <w:b/>
-          <w:bCs/>
-        </w:rPr>
-        <w:t>Code &amp; Libraries</w:t>
+        <w:t>I combined Phase 2 and 3 into the same app.py script.</w:t>
       </w:r>
     </w:p>
     <w:p>
       <w:pPr>
         <w:numPr>
           <w:ilvl w:val="0"/>
-          <w:numId w:val="13"/>
+          <w:numId w:val="21"/>
         </w:numPr>
       </w:pPr>
+      <w:r>
+        <w:t>I added st.camera_input to the UI.</w:t>
+      </w:r>
+    </w:p>
+    <w:p>
+      <w:pPr>
+        <w:numPr>
+          <w:ilvl w:val="0"/>
+          <w:numId w:val="21"/>
+        </w:numPr>
+      </w:pPr>
+      <w:r>
+        <w:t>I wrote logic in app.py to check if an image was uploaded (if uploaded_image:).</w:t>
+      </w:r>
+    </w:p>
+    <w:p>
+      <w:pPr>
+        <w:numPr>
+          <w:ilvl w:val="0"/>
+          <w:numId w:val="21"/>
+        </w:numPr>
+      </w:pPr>
+      <w:r>
+        <w:t>The code is now "multimodal":</w:t>
+      </w:r>
+    </w:p>
+    <w:p>
+      <w:pPr>
+        <w:numPr>
+          <w:ilvl w:val="1"/>
+          <w:numId w:val="21"/>
+        </w:numPr>
+      </w:pPr>
+      <w:r>
+        <w:t>If only text is given, it uses the "Brain" (gemini-pro).</w:t>
+      </w:r>
+    </w:p>
+    <w:p>
+      <w:pPr>
+        <w:numPr>
+          <w:ilvl w:val="1"/>
+          <w:numId w:val="21"/>
+        </w:numPr>
+      </w:pPr>
+      <w:r>
+        <w:t xml:space="preserve">If an image is given, it uses the "Eyes" (gemini-pro-vision) and sends the AI </w:t>
+      </w:r>
       <w:r>
         <w:rPr>
           <w:i/>
           <w:iCs/>
         </w:rPr>
-        <w:t>(Fill in as we go)</w:t>
+        <w:t>both</w:t>
+      </w:r>
+      <w:r>
+        <w:t xml:space="preserve"> the text prompt and the photo at the same time.</w:t>
+      </w:r>
+    </w:p>
+    <w:p>
+      <w:pPr>
+        <w:rPr>
+          <w:b/>
+          <w:bCs/>
+        </w:rPr>
+      </w:pPr>
+      <w:r>
+        <w:rPr>
+          <w:b/>
+          <w:bCs/>
+        </w:rPr>
+        <w:pict w14:anchorId="22A22BC3">
+          <v:rect id="_x0000_i1351" style="width:0;height:1.5pt" o:hralign="center" o:hrstd="t" o:hrnoshade="t" o:hr="t" fillcolor="gray" stroked="f"/>
+        </w:pict>
+      </w:r>
+    </w:p>
+    <w:p>
+      <w:pPr>
+        <w:rPr>
+          <w:b/>
+          <w:bCs/>
+        </w:rPr>
+      </w:pPr>
+      <w:r>
+        <w:rPr>
+          <w:b/>
+          <w:bCs/>
+        </w:rPr>
+        <w:br w:type="page"/>
+      </w:r>
+    </w:p>
+    <w:p>
+      <w:pPr>
+        <w:rPr>
+          <w:b/>
+          <w:bCs/>
+        </w:rPr>
+      </w:pPr>
+      <w:r>
+        <w:rPr>
+          <w:b/>
+          <w:bCs/>
+        </w:rPr>
+        <w:lastRenderedPageBreak/>
+        <w:t>Running the App &amp; Debugging</w:t>
+      </w:r>
+    </w:p>
+    <w:p>
+      <w:pPr>
+        <w:rPr>
+          <w:b/>
+          <w:bCs/>
+        </w:rPr>
+      </w:pPr>
+      <w:r>
+        <w:rPr>
+          <w:b/>
+          <w:bCs/>
+        </w:rPr>
+        <w:t xml:space="preserve">Status: </w:t>
+      </w:r>
+      <w:r>
+        <w:rPr>
+          <w:rFonts w:ascii="Segoe UI Emoji" w:hAnsi="Segoe UI Emoji" w:cs="Segoe UI Emoji"/>
+          <w:b/>
+          <w:bCs/>
+        </w:rPr>
+        <w:t>🛑</w:t>
+      </w:r>
+      <w:r>
+        <w:rPr>
+          <w:b/>
+          <w:bCs/>
+        </w:rPr>
+        <w:t xml:space="preserve"> BLOCKED</w:t>
+      </w:r>
+    </w:p>
+    <w:p>
+      <w:pPr>
+        <w:rPr>
+          <w:b/>
+          <w:bCs/>
+        </w:rPr>
+      </w:pPr>
+      <w:r>
+        <w:rPr>
+          <w:b/>
+          <w:bCs/>
+        </w:rPr>
+        <w:t>Process (What I Did)</w:t>
       </w:r>
     </w:p>
     <w:p>
       <w:pPr>
         <w:numPr>
           <w:ilvl w:val="0"/>
-          <w:numId w:val="13"/>
+          <w:numId w:val="22"/>
         </w:numPr>
       </w:pPr>
       <w:r>
-        <w:rPr>
-          <w:b/>
-          <w:bCs/>
-        </w:rPr>
-        <w:t>app.py</w:t>
-      </w:r>
-      <w:r>
-        <w:t>:</w:t>
+        <w:t>Ran the complete application using the command: streamlit run app.py.</w:t>
       </w:r>
     </w:p>
     <w:p>
       <w:pPr>
         <w:numPr>
           <w:ilvl w:val="0"/>
-          <w:numId w:val="13"/>
+          <w:numId w:val="22"/>
         </w:numPr>
       </w:pPr>
-      <w:proofErr w:type="spellStart"/>
-      <w:r>
-        <w:rPr>
-          <w:b/>
-          <w:bCs/>
-        </w:rPr>
-        <w:t>streamlit</w:t>
-      </w:r>
-      <w:proofErr w:type="spellEnd"/>
-      <w:r>
-        <w:t>:</w:t>
+      <w:r>
+        <w:t>The app opened in my browser at http://localhost:8501.</w:t>
       </w:r>
     </w:p>
     <w:p>
       <w:pPr>
         <w:numPr>
           <w:ilvl w:val="0"/>
-          <w:numId w:val="13"/>
+          <w:numId w:val="22"/>
         </w:numPr>
       </w:pPr>
       <w:r>
-        <w:rPr>
-          <w:b/>
-          <w:bCs/>
-        </w:rPr>
-        <w:t>google-</w:t>
-      </w:r>
-      <w:proofErr w:type="spellStart"/>
-      <w:r>
-        <w:rPr>
-          <w:b/>
-          <w:bCs/>
-        </w:rPr>
-        <w:t>generativeai</w:t>
-      </w:r>
-      <w:proofErr w:type="spellEnd"/>
-      <w:r>
-        <w:t>:</w:t>
+        <w:t>CRITICAL PROBLEM: When I asked a question, the app failed and showed a 404 models/gemini-pro is not found error.</w:t>
+      </w:r>
+    </w:p>
+    <w:p>
+      <w:pPr>
+        <w:rPr>
+          <w:b/>
+          <w:bCs/>
+        </w:rPr>
+      </w:pPr>
+      <w:r>
+        <w:rPr>
+          <w:b/>
+          <w:bCs/>
+        </w:rPr>
+        <w:t>Debugging (What I Tried)</w:t>
       </w:r>
     </w:p>
     <w:p>
       <w:pPr>
         <w:numPr>
           <w:ilvl w:val="0"/>
-          <w:numId w:val="13"/>
+          <w:numId w:val="23"/>
         </w:numPr>
       </w:pPr>
-      <w:proofErr w:type="gramStart"/>
-      <w:r>
-        <w:rPr>
-          <w:b/>
-          <w:bCs/>
-        </w:rPr>
-        <w:t>.env</w:t>
-      </w:r>
-      <w:proofErr w:type="gramEnd"/>
-      <w:r>
-        <w:t>:</w:t>
-      </w:r>
-    </w:p>
-    <w:p>
-      <w:pPr>
-        <w:rPr>
-          <w:b/>
-          <w:bCs/>
-        </w:rPr>
-      </w:pPr>
-      <w:r>
-        <w:rPr>
-          <w:b/>
-          <w:bCs/>
-        </w:rPr>
-        <w:t>Process (What I Did)</w:t>
-      </w:r>
-    </w:p>
-    <w:p>
-      <w:r>
-        <w:t xml:space="preserve">(Log your steps here as you do them. e.g., "1. Ran pip install </w:t>
-      </w:r>
-      <w:proofErr w:type="spellStart"/>
-      <w:r>
-        <w:t>streamlit</w:t>
-      </w:r>
-      <w:proofErr w:type="spellEnd"/>
-      <w:r>
-        <w:t>...")</w:t>
-      </w:r>
-    </w:p>
-    <w:p>
-      <w:r>
-        <w:t>1.</w:t>
-      </w:r>
-    </w:p>
-    <w:p>
-      <w:r>
-        <w:t>2.</w:t>
-      </w:r>
-    </w:p>
-    <w:p>
-      <w:r>
-        <w:t>3.</w:t>
-      </w:r>
-    </w:p>
-    <w:p>
-      <w:pPr>
-        <w:rPr>
-          <w:b/>
-          <w:bCs/>
-        </w:rPr>
-      </w:pPr>
-      <w:r>
-        <w:rPr>
-          <w:b/>
-          <w:bCs/>
-        </w:rPr>
-        <w:t>Problems &amp; Fixes</w:t>
-      </w:r>
-    </w:p>
-    <w:p>
+      <w:r>
+        <w:t>Code Fix 1: Changed model names from gemini-1.5-flash-latest to gemini-1.5-flash.</w:t>
+      </w:r>
+    </w:p>
+    <w:p>
+      <w:pPr>
+        <w:numPr>
+          <w:ilvl w:val="1"/>
+          <w:numId w:val="23"/>
+        </w:numPr>
+      </w:pPr>
+      <w:r>
+        <w:t>Result: Failed.</w:t>
+      </w:r>
+    </w:p>
+    <w:p>
+      <w:pPr>
+        <w:numPr>
+          <w:ilvl w:val="0"/>
+          <w:numId w:val="23"/>
+        </w:numPr>
+      </w:pPr>
+      <w:r>
+        <w:t>Code Fix 2: Changed model names to gemini-pro and gemini-pro-vision.</w:t>
+      </w:r>
+    </w:p>
+    <w:p>
+      <w:pPr>
+        <w:numPr>
+          <w:ilvl w:val="1"/>
+          <w:numId w:val="23"/>
+        </w:numPr>
+      </w:pPr>
+      <w:r>
+        <w:t xml:space="preserve">Result: Failed. (This proved the code was correct, but the </w:t>
+      </w:r>
       <w:r>
         <w:rPr>
           <w:i/>
           <w:iCs/>
         </w:rPr>
-        <w:t>(Log any errors you hit here)</w:t>
+        <w:t>permission</w:t>
+      </w:r>
+      <w:r>
+        <w:t xml:space="preserve"> was wrong).</w:t>
       </w:r>
     </w:p>
     <w:p>
       <w:pPr>
         <w:numPr>
           <w:ilvl w:val="0"/>
-          <w:numId w:val="14"/>
+          <w:numId w:val="23"/>
         </w:numPr>
       </w:pPr>
       <w:r>
-        <w:rPr>
-          <w:b/>
-          <w:bCs/>
-        </w:rPr>
-        <w:t>Problem:</w:t>
+        <w:t>Cloud Fix 1: Checked that the "Gemini API" / "Generative Language API" was enabled.</w:t>
       </w:r>
     </w:p>
     <w:p>
       <w:pPr>
         <w:numPr>
           <w:ilvl w:val="1"/>
-          <w:numId w:val="14"/>
+          <w:numId w:val="23"/>
         </w:numPr>
       </w:pPr>
       <w:r>
-        <w:rPr>
-          <w:b/>
-          <w:bCs/>
-        </w:rPr>
-        <w:t>Fix:</w:t>
-      </w:r>
-    </w:p>
-    <w:p>
-      <w:r>
-        <w:pict w14:anchorId="274DD958">
-          <v:rect id="_x0000_i1027" style="width:0;height:1.5pt" o:hralign="center" o:hrstd="t" o:hrnoshade="t" o:hr="t" fillcolor="gray" stroked="f"/>
+        <w:t>Result: It was already enabled.</w:t>
+      </w:r>
+    </w:p>
+    <w:p>
+      <w:pPr>
+        <w:numPr>
+          <w:ilvl w:val="0"/>
+          <w:numId w:val="23"/>
+        </w:numPr>
+      </w:pPr>
+      <w:r>
+        <w:t>Final Diagnosis (The Real Problem): The error is not a code problem. It's a Google Cloud permission issue. The API key is not fully "activated" until a Billing Account is linked to my "Sahyak - AI - Assistant" project for identity verification.</w:t>
+      </w:r>
+    </w:p>
+    <w:p>
+      <w:pPr>
+        <w:rPr>
+          <w:b/>
+          <w:bCs/>
+        </w:rPr>
+      </w:pPr>
+      <w:r>
+        <w:rPr>
+          <w:b/>
+          <w:bCs/>
+        </w:rPr>
+        <w:pict w14:anchorId="42759E0C">
+          <v:rect id="_x0000_i1352" style="width:0;height:1.5pt" o:hralign="center" o:hrstd="t" o:hrnoshade="t" o:hr="t" fillcolor="gray" stroked="f"/>
         </w:pict>
       </w:r>
     </w:p>
@@ -1160,70 +1445,35 @@
           <w:b/>
           <w:bCs/>
         </w:rPr>
-        <w:lastRenderedPageBreak/>
-        <w:t>Phase 3: Building the "Eyes" (The VLM)</w:t>
-      </w:r>
-    </w:p>
-    <w:p>
-      <w:r>
-        <w:rPr>
-          <w:b/>
-          <w:bCs/>
-        </w:rPr>
-        <w:t>Status:</w:t>
-      </w:r>
-      <w:r>
-        <w:t xml:space="preserve"> </w:t>
-      </w:r>
-      <w:r>
-        <w:rPr>
-          <w:rFonts w:ascii="Segoe UI Emoji" w:hAnsi="Segoe UI Emoji" w:cs="Segoe UI Emoji"/>
-        </w:rPr>
-        <w:t>🔲</w:t>
-      </w:r>
-      <w:r>
-        <w:t xml:space="preserve"> </w:t>
-      </w:r>
-      <w:r>
-        <w:rPr>
-          <w:b/>
-          <w:bCs/>
-        </w:rPr>
-        <w:t>Not Started</w:t>
-      </w:r>
-    </w:p>
-    <w:p>
-      <w:pPr>
-        <w:rPr>
-          <w:b/>
-          <w:bCs/>
-        </w:rPr>
-      </w:pPr>
-      <w:r>
-        <w:rPr>
-          <w:b/>
-          <w:bCs/>
-        </w:rPr>
-        <w:t>Goal</w:t>
-      </w:r>
-    </w:p>
-    <w:p>
-      <w:r>
-        <w:rPr>
-          <w:i/>
-          <w:iCs/>
-        </w:rPr>
-        <w:t>(Fill in when we get here)</w:t>
-      </w:r>
-      <w:r>
-        <w:t xml:space="preserve"> To add a "Take Photo" button. The AI should "see" the photo, identify the hardware or problem, and use that visual info to give an even better answer.</w:t>
-      </w:r>
-    </w:p>
-    <w:p>
-      <w:r>
-        <w:pict w14:anchorId="7097D0CB">
-          <v:rect id="_x0000_i1028" style="width:0;height:1.5pt" o:hralign="center" o:hrstd="t" o:hrnoshade="t" o:hr="t" fillcolor="gray" stroked="f"/>
-        </w:pict>
+        <w:t>Next Steps</w:t>
+      </w:r>
+    </w:p>
+    <w:p>
+      <w:pPr>
+        <w:numPr>
+          <w:ilvl w:val="0"/>
+          <w:numId w:val="24"/>
+        </w:numPr>
+      </w:pPr>
+      <w:r>
+        <w:t>Task 1 (BLOCKER): Go to Google Cloud Console, create a Billing Account, and link it to the "Sahyak - AI - Assistant" project.</w:t>
+      </w:r>
+    </w:p>
+    <w:p>
+      <w:pPr>
+        <w:numPr>
+          <w:ilvl w:val="0"/>
+          <w:numId w:val="24"/>
+        </w:numPr>
+      </w:pPr>
+      <w:r>
+        <w:t xml:space="preserve">Task </w:t>
+      </w:r>
+      <w:r>
+        <w:t>2</w:t>
+      </w:r>
+      <w:r>
+        <w:t xml:space="preserve"> (Future): we can start improving the prototype into the full "Major Project.</w:t>
       </w:r>
     </w:p>
     <w:p/>
@@ -1389,6 +1639,361 @@
     </w:lvl>
   </w:abstractNum>
   <w:abstractNum w:abstractNumId="1" w15:restartNumberingAfterBreak="0">
+    <w:nsid w:val="0DDE378A"/>
+    <w:multiLevelType w:val="multilevel"/>
+    <w:tmpl w:val="D602C7B4"/>
+    <w:lvl w:ilvl="0">
+      <w:start w:val="1"/>
+      <w:numFmt w:val="decimal"/>
+      <w:lvlText w:val="%1."/>
+      <w:lvlJc w:val="left"/>
+      <w:pPr>
+        <w:tabs>
+          <w:tab w:val="num" w:pos="720"/>
+        </w:tabs>
+        <w:ind w:left="720" w:hanging="360"/>
+      </w:pPr>
+    </w:lvl>
+    <w:lvl w:ilvl="1">
+      <w:start w:val="1"/>
+      <w:numFmt w:val="bullet"/>
+      <w:lvlText w:val="o"/>
+      <w:lvlJc w:val="left"/>
+      <w:pPr>
+        <w:tabs>
+          <w:tab w:val="num" w:pos="1440"/>
+        </w:tabs>
+        <w:ind w:left="1440" w:hanging="360"/>
+      </w:pPr>
+      <w:rPr>
+        <w:rFonts w:ascii="Courier New" w:hAnsi="Courier New" w:hint="default"/>
+        <w:sz w:val="20"/>
+      </w:rPr>
+    </w:lvl>
+    <w:lvl w:ilvl="2" w:tentative="1">
+      <w:start w:val="1"/>
+      <w:numFmt w:val="decimal"/>
+      <w:lvlText w:val="%3."/>
+      <w:lvlJc w:val="left"/>
+      <w:pPr>
+        <w:tabs>
+          <w:tab w:val="num" w:pos="2160"/>
+        </w:tabs>
+        <w:ind w:left="2160" w:hanging="360"/>
+      </w:pPr>
+    </w:lvl>
+    <w:lvl w:ilvl="3" w:tentative="1">
+      <w:start w:val="1"/>
+      <w:numFmt w:val="decimal"/>
+      <w:lvlText w:val="%4."/>
+      <w:lvlJc w:val="left"/>
+      <w:pPr>
+        <w:tabs>
+          <w:tab w:val="num" w:pos="2880"/>
+        </w:tabs>
+        <w:ind w:left="2880" w:hanging="360"/>
+      </w:pPr>
+    </w:lvl>
+    <w:lvl w:ilvl="4" w:tentative="1">
+      <w:start w:val="1"/>
+      <w:numFmt w:val="decimal"/>
+      <w:lvlText w:val="%5."/>
+      <w:lvlJc w:val="left"/>
+      <w:pPr>
+        <w:tabs>
+          <w:tab w:val="num" w:pos="3600"/>
+        </w:tabs>
+        <w:ind w:left="3600" w:hanging="360"/>
+      </w:pPr>
+    </w:lvl>
+    <w:lvl w:ilvl="5" w:tentative="1">
+      <w:start w:val="1"/>
+      <w:numFmt w:val="decimal"/>
+      <w:lvlText w:val="%6."/>
+      <w:lvlJc w:val="left"/>
+      <w:pPr>
+        <w:tabs>
+          <w:tab w:val="num" w:pos="4320"/>
+        </w:tabs>
+        <w:ind w:left="4320" w:hanging="360"/>
+      </w:pPr>
+    </w:lvl>
+    <w:lvl w:ilvl="6" w:tentative="1">
+      <w:start w:val="1"/>
+      <w:numFmt w:val="decimal"/>
+      <w:lvlText w:val="%7."/>
+      <w:lvlJc w:val="left"/>
+      <w:pPr>
+        <w:tabs>
+          <w:tab w:val="num" w:pos="5040"/>
+        </w:tabs>
+        <w:ind w:left="5040" w:hanging="360"/>
+      </w:pPr>
+    </w:lvl>
+    <w:lvl w:ilvl="7" w:tentative="1">
+      <w:start w:val="1"/>
+      <w:numFmt w:val="decimal"/>
+      <w:lvlText w:val="%8."/>
+      <w:lvlJc w:val="left"/>
+      <w:pPr>
+        <w:tabs>
+          <w:tab w:val="num" w:pos="5760"/>
+        </w:tabs>
+        <w:ind w:left="5760" w:hanging="360"/>
+      </w:pPr>
+    </w:lvl>
+    <w:lvl w:ilvl="8" w:tentative="1">
+      <w:start w:val="1"/>
+      <w:numFmt w:val="decimal"/>
+      <w:lvlText w:val="%9."/>
+      <w:lvlJc w:val="left"/>
+      <w:pPr>
+        <w:tabs>
+          <w:tab w:val="num" w:pos="6480"/>
+        </w:tabs>
+        <w:ind w:left="6480" w:hanging="360"/>
+      </w:pPr>
+    </w:lvl>
+  </w:abstractNum>
+  <w:abstractNum w:abstractNumId="2" w15:restartNumberingAfterBreak="0">
+    <w:nsid w:val="0EB5796C"/>
+    <w:multiLevelType w:val="multilevel"/>
+    <w:tmpl w:val="F3689614"/>
+    <w:lvl w:ilvl="0">
+      <w:start w:val="1"/>
+      <w:numFmt w:val="decimal"/>
+      <w:lvlText w:val="%1."/>
+      <w:lvlJc w:val="left"/>
+      <w:pPr>
+        <w:tabs>
+          <w:tab w:val="num" w:pos="720"/>
+        </w:tabs>
+        <w:ind w:left="720" w:hanging="360"/>
+      </w:pPr>
+    </w:lvl>
+    <w:lvl w:ilvl="1">
+      <w:start w:val="1"/>
+      <w:numFmt w:val="bullet"/>
+      <w:lvlText w:val="o"/>
+      <w:lvlJc w:val="left"/>
+      <w:pPr>
+        <w:tabs>
+          <w:tab w:val="num" w:pos="1440"/>
+        </w:tabs>
+        <w:ind w:left="1440" w:hanging="360"/>
+      </w:pPr>
+      <w:rPr>
+        <w:rFonts w:ascii="Courier New" w:hAnsi="Courier New" w:hint="default"/>
+        <w:sz w:val="20"/>
+      </w:rPr>
+    </w:lvl>
+    <w:lvl w:ilvl="2" w:tentative="1">
+      <w:start w:val="1"/>
+      <w:numFmt w:val="decimal"/>
+      <w:lvlText w:val="%3."/>
+      <w:lvlJc w:val="left"/>
+      <w:pPr>
+        <w:tabs>
+          <w:tab w:val="num" w:pos="2160"/>
+        </w:tabs>
+        <w:ind w:left="2160" w:hanging="360"/>
+      </w:pPr>
+    </w:lvl>
+    <w:lvl w:ilvl="3" w:tentative="1">
+      <w:start w:val="1"/>
+      <w:numFmt w:val="decimal"/>
+      <w:lvlText w:val="%4."/>
+      <w:lvlJc w:val="left"/>
+      <w:pPr>
+        <w:tabs>
+          <w:tab w:val="num" w:pos="2880"/>
+        </w:tabs>
+        <w:ind w:left="2880" w:hanging="360"/>
+      </w:pPr>
+    </w:lvl>
+    <w:lvl w:ilvl="4" w:tentative="1">
+      <w:start w:val="1"/>
+      <w:numFmt w:val="decimal"/>
+      <w:lvlText w:val="%5."/>
+      <w:lvlJc w:val="left"/>
+      <w:pPr>
+        <w:tabs>
+          <w:tab w:val="num" w:pos="3600"/>
+        </w:tabs>
+        <w:ind w:left="3600" w:hanging="360"/>
+      </w:pPr>
+    </w:lvl>
+    <w:lvl w:ilvl="5" w:tentative="1">
+      <w:start w:val="1"/>
+      <w:numFmt w:val="decimal"/>
+      <w:lvlText w:val="%6."/>
+      <w:lvlJc w:val="left"/>
+      <w:pPr>
+        <w:tabs>
+          <w:tab w:val="num" w:pos="4320"/>
+        </w:tabs>
+        <w:ind w:left="4320" w:hanging="360"/>
+      </w:pPr>
+    </w:lvl>
+    <w:lvl w:ilvl="6" w:tentative="1">
+      <w:start w:val="1"/>
+      <w:numFmt w:val="decimal"/>
+      <w:lvlText w:val="%7."/>
+      <w:lvlJc w:val="left"/>
+      <w:pPr>
+        <w:tabs>
+          <w:tab w:val="num" w:pos="5040"/>
+        </w:tabs>
+        <w:ind w:left="5040" w:hanging="360"/>
+      </w:pPr>
+    </w:lvl>
+    <w:lvl w:ilvl="7" w:tentative="1">
+      <w:start w:val="1"/>
+      <w:numFmt w:val="decimal"/>
+      <w:lvlText w:val="%8."/>
+      <w:lvlJc w:val="left"/>
+      <w:pPr>
+        <w:tabs>
+          <w:tab w:val="num" w:pos="5760"/>
+        </w:tabs>
+        <w:ind w:left="5760" w:hanging="360"/>
+      </w:pPr>
+    </w:lvl>
+    <w:lvl w:ilvl="8" w:tentative="1">
+      <w:start w:val="1"/>
+      <w:numFmt w:val="decimal"/>
+      <w:lvlText w:val="%9."/>
+      <w:lvlJc w:val="left"/>
+      <w:pPr>
+        <w:tabs>
+          <w:tab w:val="num" w:pos="6480"/>
+        </w:tabs>
+        <w:ind w:left="6480" w:hanging="360"/>
+      </w:pPr>
+    </w:lvl>
+  </w:abstractNum>
+  <w:abstractNum w:abstractNumId="3" w15:restartNumberingAfterBreak="0">
+    <w:nsid w:val="14640313"/>
+    <w:multiLevelType w:val="multilevel"/>
+    <w:tmpl w:val="63485B96"/>
+    <w:lvl w:ilvl="0">
+      <w:start w:val="1"/>
+      <w:numFmt w:val="decimal"/>
+      <w:lvlText w:val="%1."/>
+      <w:lvlJc w:val="left"/>
+      <w:pPr>
+        <w:tabs>
+          <w:tab w:val="num" w:pos="720"/>
+        </w:tabs>
+        <w:ind w:left="720" w:hanging="360"/>
+      </w:pPr>
+    </w:lvl>
+    <w:lvl w:ilvl="1">
+      <w:start w:val="1"/>
+      <w:numFmt w:val="bullet"/>
+      <w:lvlText w:val="o"/>
+      <w:lvlJc w:val="left"/>
+      <w:pPr>
+        <w:tabs>
+          <w:tab w:val="num" w:pos="1440"/>
+        </w:tabs>
+        <w:ind w:left="1440" w:hanging="360"/>
+      </w:pPr>
+      <w:rPr>
+        <w:rFonts w:ascii="Courier New" w:hAnsi="Courier New" w:hint="default"/>
+        <w:sz w:val="20"/>
+      </w:rPr>
+    </w:lvl>
+    <w:lvl w:ilvl="2">
+      <w:start w:val="1"/>
+      <w:numFmt w:val="bullet"/>
+      <w:lvlText w:val=""/>
+      <w:lvlJc w:val="left"/>
+      <w:pPr>
+        <w:tabs>
+          <w:tab w:val="num" w:pos="2160"/>
+        </w:tabs>
+        <w:ind w:left="2160" w:hanging="360"/>
+      </w:pPr>
+      <w:rPr>
+        <w:rFonts w:ascii="Wingdings" w:hAnsi="Wingdings" w:hint="default"/>
+        <w:sz w:val="20"/>
+      </w:rPr>
+    </w:lvl>
+    <w:lvl w:ilvl="3" w:tentative="1">
+      <w:start w:val="1"/>
+      <w:numFmt w:val="decimal"/>
+      <w:lvlText w:val="%4."/>
+      <w:lvlJc w:val="left"/>
+      <w:pPr>
+        <w:tabs>
+          <w:tab w:val="num" w:pos="2880"/>
+        </w:tabs>
+        <w:ind w:left="2880" w:hanging="360"/>
+      </w:pPr>
+    </w:lvl>
+    <w:lvl w:ilvl="4" w:tentative="1">
+      <w:start w:val="1"/>
+      <w:numFmt w:val="decimal"/>
+      <w:lvlText w:val="%5."/>
+      <w:lvlJc w:val="left"/>
+      <w:pPr>
+        <w:tabs>
+          <w:tab w:val="num" w:pos="3600"/>
+        </w:tabs>
+        <w:ind w:left="3600" w:hanging="360"/>
+      </w:pPr>
+    </w:lvl>
+    <w:lvl w:ilvl="5" w:tentative="1">
+      <w:start w:val="1"/>
+      <w:numFmt w:val="decimal"/>
+      <w:lvlText w:val="%6."/>
+      <w:lvlJc w:val="left"/>
+      <w:pPr>
+        <w:tabs>
+          <w:tab w:val="num" w:pos="4320"/>
+        </w:tabs>
+        <w:ind w:left="4320" w:hanging="360"/>
+      </w:pPr>
+    </w:lvl>
+    <w:lvl w:ilvl="6" w:tentative="1">
+      <w:start w:val="1"/>
+      <w:numFmt w:val="decimal"/>
+      <w:lvlText w:val="%7."/>
+      <w:lvlJc w:val="left"/>
+      <w:pPr>
+        <w:tabs>
+          <w:tab w:val="num" w:pos="5040"/>
+        </w:tabs>
+        <w:ind w:left="5040" w:hanging="360"/>
+      </w:pPr>
+    </w:lvl>
+    <w:lvl w:ilvl="7" w:tentative="1">
+      <w:start w:val="1"/>
+      <w:numFmt w:val="decimal"/>
+      <w:lvlText w:val="%8."/>
+      <w:lvlJc w:val="left"/>
+      <w:pPr>
+        <w:tabs>
+          <w:tab w:val="num" w:pos="5760"/>
+        </w:tabs>
+        <w:ind w:left="5760" w:hanging="360"/>
+      </w:pPr>
+    </w:lvl>
+    <w:lvl w:ilvl="8" w:tentative="1">
+      <w:start w:val="1"/>
+      <w:numFmt w:val="decimal"/>
+      <w:lvlText w:val="%9."/>
+      <w:lvlJc w:val="left"/>
+      <w:pPr>
+        <w:tabs>
+          <w:tab w:val="num" w:pos="6480"/>
+        </w:tabs>
+        <w:ind w:left="6480" w:hanging="360"/>
+      </w:pPr>
+    </w:lvl>
+  </w:abstractNum>
+  <w:abstractNum w:abstractNumId="4" w15:restartNumberingAfterBreak="0">
     <w:nsid w:val="1A850D7F"/>
     <w:multiLevelType w:val="multilevel"/>
     <w:tmpl w:val="07CA2B78"/>
@@ -1537,7 +2142,156 @@
       </w:rPr>
     </w:lvl>
   </w:abstractNum>
-  <w:abstractNum w:abstractNumId="2" w15:restartNumberingAfterBreak="0">
+  <w:abstractNum w:abstractNumId="5" w15:restartNumberingAfterBreak="0">
+    <w:nsid w:val="1E571CC8"/>
+    <w:multiLevelType w:val="multilevel"/>
+    <w:tmpl w:val="9440C346"/>
+    <w:lvl w:ilvl="0">
+      <w:start w:val="1"/>
+      <w:numFmt w:val="bullet"/>
+      <w:lvlText w:val=""/>
+      <w:lvlJc w:val="left"/>
+      <w:pPr>
+        <w:tabs>
+          <w:tab w:val="num" w:pos="720"/>
+        </w:tabs>
+        <w:ind w:left="720" w:hanging="360"/>
+      </w:pPr>
+      <w:rPr>
+        <w:rFonts w:ascii="Symbol" w:hAnsi="Symbol" w:hint="default"/>
+        <w:sz w:val="20"/>
+      </w:rPr>
+    </w:lvl>
+    <w:lvl w:ilvl="1" w:tentative="1">
+      <w:start w:val="1"/>
+      <w:numFmt w:val="bullet"/>
+      <w:lvlText w:val="o"/>
+      <w:lvlJc w:val="left"/>
+      <w:pPr>
+        <w:tabs>
+          <w:tab w:val="num" w:pos="1440"/>
+        </w:tabs>
+        <w:ind w:left="1440" w:hanging="360"/>
+      </w:pPr>
+      <w:rPr>
+        <w:rFonts w:ascii="Courier New" w:hAnsi="Courier New" w:hint="default"/>
+        <w:sz w:val="20"/>
+      </w:rPr>
+    </w:lvl>
+    <w:lvl w:ilvl="2" w:tentative="1">
+      <w:start w:val="1"/>
+      <w:numFmt w:val="bullet"/>
+      <w:lvlText w:val=""/>
+      <w:lvlJc w:val="left"/>
+      <w:pPr>
+        <w:tabs>
+          <w:tab w:val="num" w:pos="2160"/>
+        </w:tabs>
+        <w:ind w:left="2160" w:hanging="360"/>
+      </w:pPr>
+      <w:rPr>
+        <w:rFonts w:ascii="Wingdings" w:hAnsi="Wingdings" w:hint="default"/>
+        <w:sz w:val="20"/>
+      </w:rPr>
+    </w:lvl>
+    <w:lvl w:ilvl="3" w:tentative="1">
+      <w:start w:val="1"/>
+      <w:numFmt w:val="bullet"/>
+      <w:lvlText w:val=""/>
+      <w:lvlJc w:val="left"/>
+      <w:pPr>
+        <w:tabs>
+          <w:tab w:val="num" w:pos="2880"/>
+        </w:tabs>
+        <w:ind w:left="2880" w:hanging="360"/>
+      </w:pPr>
+      <w:rPr>
+        <w:rFonts w:ascii="Wingdings" w:hAnsi="Wingdings" w:hint="default"/>
+        <w:sz w:val="20"/>
+      </w:rPr>
+    </w:lvl>
+    <w:lvl w:ilvl="4" w:tentative="1">
+      <w:start w:val="1"/>
+      <w:numFmt w:val="bullet"/>
+      <w:lvlText w:val=""/>
+      <w:lvlJc w:val="left"/>
+      <w:pPr>
+        <w:tabs>
+          <w:tab w:val="num" w:pos="3600"/>
+        </w:tabs>
+        <w:ind w:left="3600" w:hanging="360"/>
+      </w:pPr>
+      <w:rPr>
+        <w:rFonts w:ascii="Wingdings" w:hAnsi="Wingdings" w:hint="default"/>
+        <w:sz w:val="20"/>
+      </w:rPr>
+    </w:lvl>
+    <w:lvl w:ilvl="5" w:tentative="1">
+      <w:start w:val="1"/>
+      <w:numFmt w:val="bullet"/>
+      <w:lvlText w:val=""/>
+      <w:lvlJc w:val="left"/>
+      <w:pPr>
+        <w:tabs>
+          <w:tab w:val="num" w:pos="4320"/>
+        </w:tabs>
+        <w:ind w:left="4320" w:hanging="360"/>
+      </w:pPr>
+      <w:rPr>
+        <w:rFonts w:ascii="Wingdings" w:hAnsi="Wingdings" w:hint="default"/>
+        <w:sz w:val="20"/>
+      </w:rPr>
+    </w:lvl>
+    <w:lvl w:ilvl="6" w:tentative="1">
+      <w:start w:val="1"/>
+      <w:numFmt w:val="bullet"/>
+      <w:lvlText w:val=""/>
+      <w:lvlJc w:val="left"/>
+      <w:pPr>
+        <w:tabs>
+          <w:tab w:val="num" w:pos="5040"/>
+        </w:tabs>
+        <w:ind w:left="5040" w:hanging="360"/>
+      </w:pPr>
+      <w:rPr>
+        <w:rFonts w:ascii="Wingdings" w:hAnsi="Wingdings" w:hint="default"/>
+        <w:sz w:val="20"/>
+      </w:rPr>
+    </w:lvl>
+    <w:lvl w:ilvl="7" w:tentative="1">
+      <w:start w:val="1"/>
+      <w:numFmt w:val="bullet"/>
+      <w:lvlText w:val=""/>
+      <w:lvlJc w:val="left"/>
+      <w:pPr>
+        <w:tabs>
+          <w:tab w:val="num" w:pos="5760"/>
+        </w:tabs>
+        <w:ind w:left="5760" w:hanging="360"/>
+      </w:pPr>
+      <w:rPr>
+        <w:rFonts w:ascii="Wingdings" w:hAnsi="Wingdings" w:hint="default"/>
+        <w:sz w:val="20"/>
+      </w:rPr>
+    </w:lvl>
+    <w:lvl w:ilvl="8" w:tentative="1">
+      <w:start w:val="1"/>
+      <w:numFmt w:val="bullet"/>
+      <w:lvlText w:val=""/>
+      <w:lvlJc w:val="left"/>
+      <w:pPr>
+        <w:tabs>
+          <w:tab w:val="num" w:pos="6480"/>
+        </w:tabs>
+        <w:ind w:left="6480" w:hanging="360"/>
+      </w:pPr>
+      <w:rPr>
+        <w:rFonts w:ascii="Wingdings" w:hAnsi="Wingdings" w:hint="default"/>
+        <w:sz w:val="20"/>
+      </w:rPr>
+    </w:lvl>
+  </w:abstractNum>
+  <w:abstractNum w:abstractNumId="6" w15:restartNumberingAfterBreak="0">
     <w:nsid w:val="276A463A"/>
     <w:multiLevelType w:val="multilevel"/>
     <w:tmpl w:val="9F1A4EE0"/>
@@ -1686,7 +2440,305 @@
       </w:rPr>
     </w:lvl>
   </w:abstractNum>
-  <w:abstractNum w:abstractNumId="3" w15:restartNumberingAfterBreak="0">
+  <w:abstractNum w:abstractNumId="7" w15:restartNumberingAfterBreak="0">
+    <w:nsid w:val="28F15A93"/>
+    <w:multiLevelType w:val="multilevel"/>
+    <w:tmpl w:val="088654D8"/>
+    <w:lvl w:ilvl="0">
+      <w:start w:val="1"/>
+      <w:numFmt w:val="bullet"/>
+      <w:lvlText w:val=""/>
+      <w:lvlJc w:val="left"/>
+      <w:pPr>
+        <w:tabs>
+          <w:tab w:val="num" w:pos="720"/>
+        </w:tabs>
+        <w:ind w:left="720" w:hanging="360"/>
+      </w:pPr>
+      <w:rPr>
+        <w:rFonts w:ascii="Symbol" w:hAnsi="Symbol" w:hint="default"/>
+        <w:sz w:val="20"/>
+      </w:rPr>
+    </w:lvl>
+    <w:lvl w:ilvl="1" w:tentative="1">
+      <w:start w:val="1"/>
+      <w:numFmt w:val="bullet"/>
+      <w:lvlText w:val="o"/>
+      <w:lvlJc w:val="left"/>
+      <w:pPr>
+        <w:tabs>
+          <w:tab w:val="num" w:pos="1440"/>
+        </w:tabs>
+        <w:ind w:left="1440" w:hanging="360"/>
+      </w:pPr>
+      <w:rPr>
+        <w:rFonts w:ascii="Courier New" w:hAnsi="Courier New" w:hint="default"/>
+        <w:sz w:val="20"/>
+      </w:rPr>
+    </w:lvl>
+    <w:lvl w:ilvl="2" w:tentative="1">
+      <w:start w:val="1"/>
+      <w:numFmt w:val="bullet"/>
+      <w:lvlText w:val=""/>
+      <w:lvlJc w:val="left"/>
+      <w:pPr>
+        <w:tabs>
+          <w:tab w:val="num" w:pos="2160"/>
+        </w:tabs>
+        <w:ind w:left="2160" w:hanging="360"/>
+      </w:pPr>
+      <w:rPr>
+        <w:rFonts w:ascii="Wingdings" w:hAnsi="Wingdings" w:hint="default"/>
+        <w:sz w:val="20"/>
+      </w:rPr>
+    </w:lvl>
+    <w:lvl w:ilvl="3" w:tentative="1">
+      <w:start w:val="1"/>
+      <w:numFmt w:val="bullet"/>
+      <w:lvlText w:val=""/>
+      <w:lvlJc w:val="left"/>
+      <w:pPr>
+        <w:tabs>
+          <w:tab w:val="num" w:pos="2880"/>
+        </w:tabs>
+        <w:ind w:left="2880" w:hanging="360"/>
+      </w:pPr>
+      <w:rPr>
+        <w:rFonts w:ascii="Wingdings" w:hAnsi="Wingdings" w:hint="default"/>
+        <w:sz w:val="20"/>
+      </w:rPr>
+    </w:lvl>
+    <w:lvl w:ilvl="4" w:tentative="1">
+      <w:start w:val="1"/>
+      <w:numFmt w:val="bullet"/>
+      <w:lvlText w:val=""/>
+      <w:lvlJc w:val="left"/>
+      <w:pPr>
+        <w:tabs>
+          <w:tab w:val="num" w:pos="3600"/>
+        </w:tabs>
+        <w:ind w:left="3600" w:hanging="360"/>
+      </w:pPr>
+      <w:rPr>
+        <w:rFonts w:ascii="Wingdings" w:hAnsi="Wingdings" w:hint="default"/>
+        <w:sz w:val="20"/>
+      </w:rPr>
+    </w:lvl>
+    <w:lvl w:ilvl="5" w:tentative="1">
+      <w:start w:val="1"/>
+      <w:numFmt w:val="bullet"/>
+      <w:lvlText w:val=""/>
+      <w:lvlJc w:val="left"/>
+      <w:pPr>
+        <w:tabs>
+          <w:tab w:val="num" w:pos="4320"/>
+        </w:tabs>
+        <w:ind w:left="4320" w:hanging="360"/>
+      </w:pPr>
+      <w:rPr>
+        <w:rFonts w:ascii="Wingdings" w:hAnsi="Wingdings" w:hint="default"/>
+        <w:sz w:val="20"/>
+      </w:rPr>
+    </w:lvl>
+    <w:lvl w:ilvl="6" w:tentative="1">
+      <w:start w:val="1"/>
+      <w:numFmt w:val="bullet"/>
+      <w:lvlText w:val=""/>
+      <w:lvlJc w:val="left"/>
+      <w:pPr>
+        <w:tabs>
+          <w:tab w:val="num" w:pos="5040"/>
+        </w:tabs>
+        <w:ind w:left="5040" w:hanging="360"/>
+      </w:pPr>
+      <w:rPr>
+        <w:rFonts w:ascii="Wingdings" w:hAnsi="Wingdings" w:hint="default"/>
+        <w:sz w:val="20"/>
+      </w:rPr>
+    </w:lvl>
+    <w:lvl w:ilvl="7" w:tentative="1">
+      <w:start w:val="1"/>
+      <w:numFmt w:val="bullet"/>
+      <w:lvlText w:val=""/>
+      <w:lvlJc w:val="left"/>
+      <w:pPr>
+        <w:tabs>
+          <w:tab w:val="num" w:pos="5760"/>
+        </w:tabs>
+        <w:ind w:left="5760" w:hanging="360"/>
+      </w:pPr>
+      <w:rPr>
+        <w:rFonts w:ascii="Wingdings" w:hAnsi="Wingdings" w:hint="default"/>
+        <w:sz w:val="20"/>
+      </w:rPr>
+    </w:lvl>
+    <w:lvl w:ilvl="8" w:tentative="1">
+      <w:start w:val="1"/>
+      <w:numFmt w:val="bullet"/>
+      <w:lvlText w:val=""/>
+      <w:lvlJc w:val="left"/>
+      <w:pPr>
+        <w:tabs>
+          <w:tab w:val="num" w:pos="6480"/>
+        </w:tabs>
+        <w:ind w:left="6480" w:hanging="360"/>
+      </w:pPr>
+      <w:rPr>
+        <w:rFonts w:ascii="Wingdings" w:hAnsi="Wingdings" w:hint="default"/>
+        <w:sz w:val="20"/>
+      </w:rPr>
+    </w:lvl>
+  </w:abstractNum>
+  <w:abstractNum w:abstractNumId="8" w15:restartNumberingAfterBreak="0">
+    <w:nsid w:val="2E424EDE"/>
+    <w:multiLevelType w:val="multilevel"/>
+    <w:tmpl w:val="D3DE7C2C"/>
+    <w:lvl w:ilvl="0">
+      <w:start w:val="1"/>
+      <w:numFmt w:val="bullet"/>
+      <w:lvlText w:val=""/>
+      <w:lvlJc w:val="left"/>
+      <w:pPr>
+        <w:tabs>
+          <w:tab w:val="num" w:pos="720"/>
+        </w:tabs>
+        <w:ind w:left="720" w:hanging="360"/>
+      </w:pPr>
+      <w:rPr>
+        <w:rFonts w:ascii="Symbol" w:hAnsi="Symbol" w:hint="default"/>
+        <w:sz w:val="20"/>
+      </w:rPr>
+    </w:lvl>
+    <w:lvl w:ilvl="1" w:tentative="1">
+      <w:start w:val="1"/>
+      <w:numFmt w:val="bullet"/>
+      <w:lvlText w:val="o"/>
+      <w:lvlJc w:val="left"/>
+      <w:pPr>
+        <w:tabs>
+          <w:tab w:val="num" w:pos="1440"/>
+        </w:tabs>
+        <w:ind w:left="1440" w:hanging="360"/>
+      </w:pPr>
+      <w:rPr>
+        <w:rFonts w:ascii="Courier New" w:hAnsi="Courier New" w:hint="default"/>
+        <w:sz w:val="20"/>
+      </w:rPr>
+    </w:lvl>
+    <w:lvl w:ilvl="2" w:tentative="1">
+      <w:start w:val="1"/>
+      <w:numFmt w:val="bullet"/>
+      <w:lvlText w:val=""/>
+      <w:lvlJc w:val="left"/>
+      <w:pPr>
+        <w:tabs>
+          <w:tab w:val="num" w:pos="2160"/>
+        </w:tabs>
+        <w:ind w:left="2160" w:hanging="360"/>
+      </w:pPr>
+      <w:rPr>
+        <w:rFonts w:ascii="Wingdings" w:hAnsi="Wingdings" w:hint="default"/>
+        <w:sz w:val="20"/>
+      </w:rPr>
+    </w:lvl>
+    <w:lvl w:ilvl="3" w:tentative="1">
+      <w:start w:val="1"/>
+      <w:numFmt w:val="bullet"/>
+      <w:lvlText w:val=""/>
+      <w:lvlJc w:val="left"/>
+      <w:pPr>
+        <w:tabs>
+          <w:tab w:val="num" w:pos="2880"/>
+        </w:tabs>
+        <w:ind w:left="2880" w:hanging="360"/>
+      </w:pPr>
+      <w:rPr>
+        <w:rFonts w:ascii="Wingdings" w:hAnsi="Wingdings" w:hint="default"/>
+        <w:sz w:val="20"/>
+      </w:rPr>
+    </w:lvl>
+    <w:lvl w:ilvl="4" w:tentative="1">
+      <w:start w:val="1"/>
+      <w:numFmt w:val="bullet"/>
+      <w:lvlText w:val=""/>
+      <w:lvlJc w:val="left"/>
+      <w:pPr>
+        <w:tabs>
+          <w:tab w:val="num" w:pos="3600"/>
+        </w:tabs>
+        <w:ind w:left="3600" w:hanging="360"/>
+      </w:pPr>
+      <w:rPr>
+        <w:rFonts w:ascii="Wingdings" w:hAnsi="Wingdings" w:hint="default"/>
+        <w:sz w:val="20"/>
+      </w:rPr>
+    </w:lvl>
+    <w:lvl w:ilvl="5" w:tentative="1">
+      <w:start w:val="1"/>
+      <w:numFmt w:val="bullet"/>
+      <w:lvlText w:val=""/>
+      <w:lvlJc w:val="left"/>
+      <w:pPr>
+        <w:tabs>
+          <w:tab w:val="num" w:pos="4320"/>
+        </w:tabs>
+        <w:ind w:left="4320" w:hanging="360"/>
+      </w:pPr>
+      <w:rPr>
+        <w:rFonts w:ascii="Wingdings" w:hAnsi="Wingdings" w:hint="default"/>
+        <w:sz w:val="20"/>
+      </w:rPr>
+    </w:lvl>
+    <w:lvl w:ilvl="6" w:tentative="1">
+      <w:start w:val="1"/>
+      <w:numFmt w:val="bullet"/>
+      <w:lvlText w:val=""/>
+      <w:lvlJc w:val="left"/>
+      <w:pPr>
+        <w:tabs>
+          <w:tab w:val="num" w:pos="5040"/>
+        </w:tabs>
+        <w:ind w:left="5040" w:hanging="360"/>
+      </w:pPr>
+      <w:rPr>
+        <w:rFonts w:ascii="Wingdings" w:hAnsi="Wingdings" w:hint="default"/>
+        <w:sz w:val="20"/>
+      </w:rPr>
+    </w:lvl>
+    <w:lvl w:ilvl="7" w:tentative="1">
+      <w:start w:val="1"/>
+      <w:numFmt w:val="bullet"/>
+      <w:lvlText w:val=""/>
+      <w:lvlJc w:val="left"/>
+      <w:pPr>
+        <w:tabs>
+          <w:tab w:val="num" w:pos="5760"/>
+        </w:tabs>
+        <w:ind w:left="5760" w:hanging="360"/>
+      </w:pPr>
+      <w:rPr>
+        <w:rFonts w:ascii="Wingdings" w:hAnsi="Wingdings" w:hint="default"/>
+        <w:sz w:val="20"/>
+      </w:rPr>
+    </w:lvl>
+    <w:lvl w:ilvl="8" w:tentative="1">
+      <w:start w:val="1"/>
+      <w:numFmt w:val="bullet"/>
+      <w:lvlText w:val=""/>
+      <w:lvlJc w:val="left"/>
+      <w:pPr>
+        <w:tabs>
+          <w:tab w:val="num" w:pos="6480"/>
+        </w:tabs>
+        <w:ind w:left="6480" w:hanging="360"/>
+      </w:pPr>
+      <w:rPr>
+        <w:rFonts w:ascii="Wingdings" w:hAnsi="Wingdings" w:hint="default"/>
+        <w:sz w:val="20"/>
+      </w:rPr>
+    </w:lvl>
+  </w:abstractNum>
+  <w:abstractNum w:abstractNumId="9" w15:restartNumberingAfterBreak="0">
     <w:nsid w:val="30710C1A"/>
     <w:multiLevelType w:val="multilevel"/>
     <w:tmpl w:val="DEB8B246"/>
@@ -1835,7 +2887,120 @@
       </w:rPr>
     </w:lvl>
   </w:abstractNum>
-  <w:abstractNum w:abstractNumId="4" w15:restartNumberingAfterBreak="0">
+  <w:abstractNum w:abstractNumId="10" w15:restartNumberingAfterBreak="0">
+    <w:nsid w:val="32AC2F4A"/>
+    <w:multiLevelType w:val="multilevel"/>
+    <w:tmpl w:val="C134A102"/>
+    <w:lvl w:ilvl="0">
+      <w:start w:val="1"/>
+      <w:numFmt w:val="decimal"/>
+      <w:lvlText w:val="%1."/>
+      <w:lvlJc w:val="left"/>
+      <w:pPr>
+        <w:tabs>
+          <w:tab w:val="num" w:pos="720"/>
+        </w:tabs>
+        <w:ind w:left="720" w:hanging="360"/>
+      </w:pPr>
+    </w:lvl>
+    <w:lvl w:ilvl="1" w:tentative="1">
+      <w:start w:val="1"/>
+      <w:numFmt w:val="decimal"/>
+      <w:lvlText w:val="%2."/>
+      <w:lvlJc w:val="left"/>
+      <w:pPr>
+        <w:tabs>
+          <w:tab w:val="num" w:pos="1440"/>
+        </w:tabs>
+        <w:ind w:left="1440" w:hanging="360"/>
+      </w:pPr>
+    </w:lvl>
+    <w:lvl w:ilvl="2" w:tentative="1">
+      <w:start w:val="1"/>
+      <w:numFmt w:val="decimal"/>
+      <w:lvlText w:val="%3."/>
+      <w:lvlJc w:val="left"/>
+      <w:pPr>
+        <w:tabs>
+          <w:tab w:val="num" w:pos="2160"/>
+        </w:tabs>
+        <w:ind w:left="2160" w:hanging="360"/>
+      </w:pPr>
+    </w:lvl>
+    <w:lvl w:ilvl="3" w:tentative="1">
+      <w:start w:val="1"/>
+      <w:numFmt w:val="decimal"/>
+      <w:lvlText w:val="%4."/>
+      <w:lvlJc w:val="left"/>
+      <w:pPr>
+        <w:tabs>
+          <w:tab w:val="num" w:pos="2880"/>
+        </w:tabs>
+        <w:ind w:left="2880" w:hanging="360"/>
+      </w:pPr>
+    </w:lvl>
+    <w:lvl w:ilvl="4" w:tentative="1">
+      <w:start w:val="1"/>
+      <w:numFmt w:val="decimal"/>
+      <w:lvlText w:val="%5."/>
+      <w:lvlJc w:val="left"/>
+      <w:pPr>
+        <w:tabs>
+          <w:tab w:val="num" w:pos="3600"/>
+        </w:tabs>
+        <w:ind w:left="3600" w:hanging="360"/>
+      </w:pPr>
+    </w:lvl>
+    <w:lvl w:ilvl="5" w:tentative="1">
+      <w:start w:val="1"/>
+      <w:numFmt w:val="decimal"/>
+      <w:lvlText w:val="%6."/>
+      <w:lvlJc w:val="left"/>
+      <w:pPr>
+        <w:tabs>
+          <w:tab w:val="num" w:pos="4320"/>
+        </w:tabs>
+        <w:ind w:left="4320" w:hanging="360"/>
+      </w:pPr>
+    </w:lvl>
+    <w:lvl w:ilvl="6" w:tentative="1">
+      <w:start w:val="1"/>
+      <w:numFmt w:val="decimal"/>
+      <w:lvlText w:val="%7."/>
+      <w:lvlJc w:val="left"/>
+      <w:pPr>
+        <w:tabs>
+          <w:tab w:val="num" w:pos="5040"/>
+        </w:tabs>
+        <w:ind w:left="5040" w:hanging="360"/>
+      </w:pPr>
+    </w:lvl>
+    <w:lvl w:ilvl="7" w:tentative="1">
+      <w:start w:val="1"/>
+      <w:numFmt w:val="decimal"/>
+      <w:lvlText w:val="%8."/>
+      <w:lvlJc w:val="left"/>
+      <w:pPr>
+        <w:tabs>
+          <w:tab w:val="num" w:pos="5760"/>
+        </w:tabs>
+        <w:ind w:left="5760" w:hanging="360"/>
+      </w:pPr>
+    </w:lvl>
+    <w:lvl w:ilvl="8" w:tentative="1">
+      <w:start w:val="1"/>
+      <w:numFmt w:val="decimal"/>
+      <w:lvlText w:val="%9."/>
+      <w:lvlJc w:val="left"/>
+      <w:pPr>
+        <w:tabs>
+          <w:tab w:val="num" w:pos="6480"/>
+        </w:tabs>
+        <w:ind w:left="6480" w:hanging="360"/>
+      </w:pPr>
+    </w:lvl>
+  </w:abstractNum>
+  <w:abstractNum w:abstractNumId="11" w15:restartNumberingAfterBreak="0">
     <w:nsid w:val="38A30B48"/>
     <w:multiLevelType w:val="multilevel"/>
     <w:tmpl w:val="15FE00DE"/>
@@ -1984,7 +3149,7 @@
       </w:rPr>
     </w:lvl>
   </w:abstractNum>
-  <w:abstractNum w:abstractNumId="5" w15:restartNumberingAfterBreak="0">
+  <w:abstractNum w:abstractNumId="12" w15:restartNumberingAfterBreak="0">
     <w:nsid w:val="3CF847BF"/>
     <w:multiLevelType w:val="multilevel"/>
     <w:tmpl w:val="4AD40A20"/>
@@ -2133,7 +3298,7 @@
       </w:rPr>
     </w:lvl>
   </w:abstractNum>
-  <w:abstractNum w:abstractNumId="6" w15:restartNumberingAfterBreak="0">
+  <w:abstractNum w:abstractNumId="13" w15:restartNumberingAfterBreak="0">
     <w:nsid w:val="3FC705F1"/>
     <w:multiLevelType w:val="multilevel"/>
     <w:tmpl w:val="6046E9A0"/>
@@ -2282,7 +3447,7 @@
       </w:rPr>
     </w:lvl>
   </w:abstractNum>
-  <w:abstractNum w:abstractNumId="7" w15:restartNumberingAfterBreak="0">
+  <w:abstractNum w:abstractNumId="14" w15:restartNumberingAfterBreak="0">
     <w:nsid w:val="40204BD2"/>
     <w:multiLevelType w:val="multilevel"/>
     <w:tmpl w:val="00FAB088"/>
@@ -2395,7 +3560,7 @@
       </w:pPr>
     </w:lvl>
   </w:abstractNum>
-  <w:abstractNum w:abstractNumId="8" w15:restartNumberingAfterBreak="0">
+  <w:abstractNum w:abstractNumId="15" w15:restartNumberingAfterBreak="0">
     <w:nsid w:val="4025186F"/>
     <w:multiLevelType w:val="multilevel"/>
     <w:tmpl w:val="0D222CFC"/>
@@ -2544,7 +3709,7 @@
       </w:rPr>
     </w:lvl>
   </w:abstractNum>
-  <w:abstractNum w:abstractNumId="9" w15:restartNumberingAfterBreak="0">
+  <w:abstractNum w:abstractNumId="16" w15:restartNumberingAfterBreak="0">
     <w:nsid w:val="5BB035F6"/>
     <w:multiLevelType w:val="multilevel"/>
     <w:tmpl w:val="976C9772"/>
@@ -2693,7 +3858,156 @@
       </w:rPr>
     </w:lvl>
   </w:abstractNum>
-  <w:abstractNum w:abstractNumId="10" w15:restartNumberingAfterBreak="0">
+  <w:abstractNum w:abstractNumId="17" w15:restartNumberingAfterBreak="0">
+    <w:nsid w:val="5EBD3DFE"/>
+    <w:multiLevelType w:val="multilevel"/>
+    <w:tmpl w:val="E3BC382A"/>
+    <w:lvl w:ilvl="0">
+      <w:start w:val="1"/>
+      <w:numFmt w:val="bullet"/>
+      <w:lvlText w:val=""/>
+      <w:lvlJc w:val="left"/>
+      <w:pPr>
+        <w:tabs>
+          <w:tab w:val="num" w:pos="720"/>
+        </w:tabs>
+        <w:ind w:left="720" w:hanging="360"/>
+      </w:pPr>
+      <w:rPr>
+        <w:rFonts w:ascii="Symbol" w:hAnsi="Symbol" w:hint="default"/>
+        <w:sz w:val="20"/>
+      </w:rPr>
+    </w:lvl>
+    <w:lvl w:ilvl="1">
+      <w:start w:val="1"/>
+      <w:numFmt w:val="bullet"/>
+      <w:lvlText w:val="o"/>
+      <w:lvlJc w:val="left"/>
+      <w:pPr>
+        <w:tabs>
+          <w:tab w:val="num" w:pos="1440"/>
+        </w:tabs>
+        <w:ind w:left="1440" w:hanging="360"/>
+      </w:pPr>
+      <w:rPr>
+        <w:rFonts w:ascii="Courier New" w:hAnsi="Courier New" w:hint="default"/>
+        <w:sz w:val="20"/>
+      </w:rPr>
+    </w:lvl>
+    <w:lvl w:ilvl="2" w:tentative="1">
+      <w:start w:val="1"/>
+      <w:numFmt w:val="bullet"/>
+      <w:lvlText w:val=""/>
+      <w:lvlJc w:val="left"/>
+      <w:pPr>
+        <w:tabs>
+          <w:tab w:val="num" w:pos="2160"/>
+        </w:tabs>
+        <w:ind w:left="2160" w:hanging="360"/>
+      </w:pPr>
+      <w:rPr>
+        <w:rFonts w:ascii="Wingdings" w:hAnsi="Wingdings" w:hint="default"/>
+        <w:sz w:val="20"/>
+      </w:rPr>
+    </w:lvl>
+    <w:lvl w:ilvl="3" w:tentative="1">
+      <w:start w:val="1"/>
+      <w:numFmt w:val="bullet"/>
+      <w:lvlText w:val=""/>
+      <w:lvlJc w:val="left"/>
+      <w:pPr>
+        <w:tabs>
+          <w:tab w:val="num" w:pos="2880"/>
+        </w:tabs>
+        <w:ind w:left="2880" w:hanging="360"/>
+      </w:pPr>
+      <w:rPr>
+        <w:rFonts w:ascii="Wingdings" w:hAnsi="Wingdings" w:hint="default"/>
+        <w:sz w:val="20"/>
+      </w:rPr>
+    </w:lvl>
+    <w:lvl w:ilvl="4" w:tentative="1">
+      <w:start w:val="1"/>
+      <w:numFmt w:val="bullet"/>
+      <w:lvlText w:val=""/>
+      <w:lvlJc w:val="left"/>
+      <w:pPr>
+        <w:tabs>
+          <w:tab w:val="num" w:pos="3600"/>
+        </w:tabs>
+        <w:ind w:left="3600" w:hanging="360"/>
+      </w:pPr>
+      <w:rPr>
+        <w:rFonts w:ascii="Wingdings" w:hAnsi="Wingdings" w:hint="default"/>
+        <w:sz w:val="20"/>
+      </w:rPr>
+    </w:lvl>
+    <w:lvl w:ilvl="5" w:tentative="1">
+      <w:start w:val="1"/>
+      <w:numFmt w:val="bullet"/>
+      <w:lvlText w:val=""/>
+      <w:lvlJc w:val="left"/>
+      <w:pPr>
+        <w:tabs>
+          <w:tab w:val="num" w:pos="4320"/>
+        </w:tabs>
+        <w:ind w:left="4320" w:hanging="360"/>
+      </w:pPr>
+      <w:rPr>
+        <w:rFonts w:ascii="Wingdings" w:hAnsi="Wingdings" w:hint="default"/>
+        <w:sz w:val="20"/>
+      </w:rPr>
+    </w:lvl>
+    <w:lvl w:ilvl="6" w:tentative="1">
+      <w:start w:val="1"/>
+      <w:numFmt w:val="bullet"/>
+      <w:lvlText w:val=""/>
+      <w:lvlJc w:val="left"/>
+      <w:pPr>
+        <w:tabs>
+          <w:tab w:val="num" w:pos="5040"/>
+        </w:tabs>
+        <w:ind w:left="5040" w:hanging="360"/>
+      </w:pPr>
+      <w:rPr>
+        <w:rFonts w:ascii="Wingdings" w:hAnsi="Wingdings" w:hint="default"/>
+        <w:sz w:val="20"/>
+      </w:rPr>
+    </w:lvl>
+    <w:lvl w:ilvl="7" w:tentative="1">
+      <w:start w:val="1"/>
+      <w:numFmt w:val="bullet"/>
+      <w:lvlText w:val=""/>
+      <w:lvlJc w:val="left"/>
+      <w:pPr>
+        <w:tabs>
+          <w:tab w:val="num" w:pos="5760"/>
+        </w:tabs>
+        <w:ind w:left="5760" w:hanging="360"/>
+      </w:pPr>
+      <w:rPr>
+        <w:rFonts w:ascii="Wingdings" w:hAnsi="Wingdings" w:hint="default"/>
+        <w:sz w:val="20"/>
+      </w:rPr>
+    </w:lvl>
+    <w:lvl w:ilvl="8" w:tentative="1">
+      <w:start w:val="1"/>
+      <w:numFmt w:val="bullet"/>
+      <w:lvlText w:val=""/>
+      <w:lvlJc w:val="left"/>
+      <w:pPr>
+        <w:tabs>
+          <w:tab w:val="num" w:pos="6480"/>
+        </w:tabs>
+        <w:ind w:left="6480" w:hanging="360"/>
+      </w:pPr>
+      <w:rPr>
+        <w:rFonts w:ascii="Wingdings" w:hAnsi="Wingdings" w:hint="default"/>
+        <w:sz w:val="20"/>
+      </w:rPr>
+    </w:lvl>
+  </w:abstractNum>
+  <w:abstractNum w:abstractNumId="18" w15:restartNumberingAfterBreak="0">
     <w:nsid w:val="6701590B"/>
     <w:multiLevelType w:val="multilevel"/>
     <w:tmpl w:val="8902835E"/>
@@ -2806,7 +4120,156 @@
       </w:pPr>
     </w:lvl>
   </w:abstractNum>
-  <w:abstractNum w:abstractNumId="11" w15:restartNumberingAfterBreak="0">
+  <w:abstractNum w:abstractNumId="19" w15:restartNumberingAfterBreak="0">
+    <w:nsid w:val="69D85722"/>
+    <w:multiLevelType w:val="multilevel"/>
+    <w:tmpl w:val="F39665B8"/>
+    <w:lvl w:ilvl="0">
+      <w:start w:val="1"/>
+      <w:numFmt w:val="bullet"/>
+      <w:lvlText w:val=""/>
+      <w:lvlJc w:val="left"/>
+      <w:pPr>
+        <w:tabs>
+          <w:tab w:val="num" w:pos="720"/>
+        </w:tabs>
+        <w:ind w:left="720" w:hanging="360"/>
+      </w:pPr>
+      <w:rPr>
+        <w:rFonts w:ascii="Symbol" w:hAnsi="Symbol" w:hint="default"/>
+        <w:sz w:val="20"/>
+      </w:rPr>
+    </w:lvl>
+    <w:lvl w:ilvl="1" w:tentative="1">
+      <w:start w:val="1"/>
+      <w:numFmt w:val="bullet"/>
+      <w:lvlText w:val="o"/>
+      <w:lvlJc w:val="left"/>
+      <w:pPr>
+        <w:tabs>
+          <w:tab w:val="num" w:pos="1440"/>
+        </w:tabs>
+        <w:ind w:left="1440" w:hanging="360"/>
+      </w:pPr>
+      <w:rPr>
+        <w:rFonts w:ascii="Courier New" w:hAnsi="Courier New" w:hint="default"/>
+        <w:sz w:val="20"/>
+      </w:rPr>
+    </w:lvl>
+    <w:lvl w:ilvl="2" w:tentative="1">
+      <w:start w:val="1"/>
+      <w:numFmt w:val="bullet"/>
+      <w:lvlText w:val=""/>
+      <w:lvlJc w:val="left"/>
+      <w:pPr>
+        <w:tabs>
+          <w:tab w:val="num" w:pos="2160"/>
+        </w:tabs>
+        <w:ind w:left="2160" w:hanging="360"/>
+      </w:pPr>
+      <w:rPr>
+        <w:rFonts w:ascii="Wingdings" w:hAnsi="Wingdings" w:hint="default"/>
+        <w:sz w:val="20"/>
+      </w:rPr>
+    </w:lvl>
+    <w:lvl w:ilvl="3" w:tentative="1">
+      <w:start w:val="1"/>
+      <w:numFmt w:val="bullet"/>
+      <w:lvlText w:val=""/>
+      <w:lvlJc w:val="left"/>
+      <w:pPr>
+        <w:tabs>
+          <w:tab w:val="num" w:pos="2880"/>
+        </w:tabs>
+        <w:ind w:left="2880" w:hanging="360"/>
+      </w:pPr>
+      <w:rPr>
+        <w:rFonts w:ascii="Wingdings" w:hAnsi="Wingdings" w:hint="default"/>
+        <w:sz w:val="20"/>
+      </w:rPr>
+    </w:lvl>
+    <w:lvl w:ilvl="4" w:tentative="1">
+      <w:start w:val="1"/>
+      <w:numFmt w:val="bullet"/>
+      <w:lvlText w:val=""/>
+      <w:lvlJc w:val="left"/>
+      <w:pPr>
+        <w:tabs>
+          <w:tab w:val="num" w:pos="3600"/>
+        </w:tabs>
+        <w:ind w:left="3600" w:hanging="360"/>
+      </w:pPr>
+      <w:rPr>
+        <w:rFonts w:ascii="Wingdings" w:hAnsi="Wingdings" w:hint="default"/>
+        <w:sz w:val="20"/>
+      </w:rPr>
+    </w:lvl>
+    <w:lvl w:ilvl="5" w:tentative="1">
+      <w:start w:val="1"/>
+      <w:numFmt w:val="bullet"/>
+      <w:lvlText w:val=""/>
+      <w:lvlJc w:val="left"/>
+      <w:pPr>
+        <w:tabs>
+          <w:tab w:val="num" w:pos="4320"/>
+        </w:tabs>
+        <w:ind w:left="4320" w:hanging="360"/>
+      </w:pPr>
+      <w:rPr>
+        <w:rFonts w:ascii="Wingdings" w:hAnsi="Wingdings" w:hint="default"/>
+        <w:sz w:val="20"/>
+      </w:rPr>
+    </w:lvl>
+    <w:lvl w:ilvl="6" w:tentative="1">
+      <w:start w:val="1"/>
+      <w:numFmt w:val="bullet"/>
+      <w:lvlText w:val=""/>
+      <w:lvlJc w:val="left"/>
+      <w:pPr>
+        <w:tabs>
+          <w:tab w:val="num" w:pos="5040"/>
+        </w:tabs>
+        <w:ind w:left="5040" w:hanging="360"/>
+      </w:pPr>
+      <w:rPr>
+        <w:rFonts w:ascii="Wingdings" w:hAnsi="Wingdings" w:hint="default"/>
+        <w:sz w:val="20"/>
+      </w:rPr>
+    </w:lvl>
+    <w:lvl w:ilvl="7" w:tentative="1">
+      <w:start w:val="1"/>
+      <w:numFmt w:val="bullet"/>
+      <w:lvlText w:val=""/>
+      <w:lvlJc w:val="left"/>
+      <w:pPr>
+        <w:tabs>
+          <w:tab w:val="num" w:pos="5760"/>
+        </w:tabs>
+        <w:ind w:left="5760" w:hanging="360"/>
+      </w:pPr>
+      <w:rPr>
+        <w:rFonts w:ascii="Wingdings" w:hAnsi="Wingdings" w:hint="default"/>
+        <w:sz w:val="20"/>
+      </w:rPr>
+    </w:lvl>
+    <w:lvl w:ilvl="8" w:tentative="1">
+      <w:start w:val="1"/>
+      <w:numFmt w:val="bullet"/>
+      <w:lvlText w:val=""/>
+      <w:lvlJc w:val="left"/>
+      <w:pPr>
+        <w:tabs>
+          <w:tab w:val="num" w:pos="6480"/>
+        </w:tabs>
+        <w:ind w:left="6480" w:hanging="360"/>
+      </w:pPr>
+      <w:rPr>
+        <w:rFonts w:ascii="Wingdings" w:hAnsi="Wingdings" w:hint="default"/>
+        <w:sz w:val="20"/>
+      </w:rPr>
+    </w:lvl>
+  </w:abstractNum>
+  <w:abstractNum w:abstractNumId="20" w15:restartNumberingAfterBreak="0">
     <w:nsid w:val="72C94B3E"/>
     <w:multiLevelType w:val="multilevel"/>
     <w:tmpl w:val="9C145B7C"/>
@@ -2955,7 +4418,7 @@
       </w:rPr>
     </w:lvl>
   </w:abstractNum>
-  <w:abstractNum w:abstractNumId="12" w15:restartNumberingAfterBreak="0">
+  <w:abstractNum w:abstractNumId="21" w15:restartNumberingAfterBreak="0">
     <w:nsid w:val="731F3CDB"/>
     <w:multiLevelType w:val="multilevel"/>
     <w:tmpl w:val="B706E02E"/>
@@ -3104,7 +4567,156 @@
       </w:rPr>
     </w:lvl>
   </w:abstractNum>
-  <w:abstractNum w:abstractNumId="13" w15:restartNumberingAfterBreak="0">
+  <w:abstractNum w:abstractNumId="22" w15:restartNumberingAfterBreak="0">
+    <w:nsid w:val="7A8D3898"/>
+    <w:multiLevelType w:val="multilevel"/>
+    <w:tmpl w:val="AD3415D2"/>
+    <w:lvl w:ilvl="0">
+      <w:start w:val="1"/>
+      <w:numFmt w:val="bullet"/>
+      <w:lvlText w:val=""/>
+      <w:lvlJc w:val="left"/>
+      <w:pPr>
+        <w:tabs>
+          <w:tab w:val="num" w:pos="720"/>
+        </w:tabs>
+        <w:ind w:left="720" w:hanging="360"/>
+      </w:pPr>
+      <w:rPr>
+        <w:rFonts w:ascii="Symbol" w:hAnsi="Symbol" w:hint="default"/>
+        <w:sz w:val="20"/>
+      </w:rPr>
+    </w:lvl>
+    <w:lvl w:ilvl="1" w:tentative="1">
+      <w:start w:val="1"/>
+      <w:numFmt w:val="bullet"/>
+      <w:lvlText w:val="o"/>
+      <w:lvlJc w:val="left"/>
+      <w:pPr>
+        <w:tabs>
+          <w:tab w:val="num" w:pos="1440"/>
+        </w:tabs>
+        <w:ind w:left="1440" w:hanging="360"/>
+      </w:pPr>
+      <w:rPr>
+        <w:rFonts w:ascii="Courier New" w:hAnsi="Courier New" w:hint="default"/>
+        <w:sz w:val="20"/>
+      </w:rPr>
+    </w:lvl>
+    <w:lvl w:ilvl="2" w:tentative="1">
+      <w:start w:val="1"/>
+      <w:numFmt w:val="bullet"/>
+      <w:lvlText w:val=""/>
+      <w:lvlJc w:val="left"/>
+      <w:pPr>
+        <w:tabs>
+          <w:tab w:val="num" w:pos="2160"/>
+        </w:tabs>
+        <w:ind w:left="2160" w:hanging="360"/>
+      </w:pPr>
+      <w:rPr>
+        <w:rFonts w:ascii="Wingdings" w:hAnsi="Wingdings" w:hint="default"/>
+        <w:sz w:val="20"/>
+      </w:rPr>
+    </w:lvl>
+    <w:lvl w:ilvl="3" w:tentative="1">
+      <w:start w:val="1"/>
+      <w:numFmt w:val="bullet"/>
+      <w:lvlText w:val=""/>
+      <w:lvlJc w:val="left"/>
+      <w:pPr>
+        <w:tabs>
+          <w:tab w:val="num" w:pos="2880"/>
+        </w:tabs>
+        <w:ind w:left="2880" w:hanging="360"/>
+      </w:pPr>
+      <w:rPr>
+        <w:rFonts w:ascii="Wingdings" w:hAnsi="Wingdings" w:hint="default"/>
+        <w:sz w:val="20"/>
+      </w:rPr>
+    </w:lvl>
+    <w:lvl w:ilvl="4" w:tentative="1">
+      <w:start w:val="1"/>
+      <w:numFmt w:val="bullet"/>
+      <w:lvlText w:val=""/>
+      <w:lvlJc w:val="left"/>
+      <w:pPr>
+        <w:tabs>
+          <w:tab w:val="num" w:pos="3600"/>
+        </w:tabs>
+        <w:ind w:left="3600" w:hanging="360"/>
+      </w:pPr>
+      <w:rPr>
+        <w:rFonts w:ascii="Wingdings" w:hAnsi="Wingdings" w:hint="default"/>
+        <w:sz w:val="20"/>
+      </w:rPr>
+    </w:lvl>
+    <w:lvl w:ilvl="5" w:tentative="1">
+      <w:start w:val="1"/>
+      <w:numFmt w:val="bullet"/>
+      <w:lvlText w:val=""/>
+      <w:lvlJc w:val="left"/>
+      <w:pPr>
+        <w:tabs>
+          <w:tab w:val="num" w:pos="4320"/>
+        </w:tabs>
+        <w:ind w:left="4320" w:hanging="360"/>
+      </w:pPr>
+      <w:rPr>
+        <w:rFonts w:ascii="Wingdings" w:hAnsi="Wingdings" w:hint="default"/>
+        <w:sz w:val="20"/>
+      </w:rPr>
+    </w:lvl>
+    <w:lvl w:ilvl="6" w:tentative="1">
+      <w:start w:val="1"/>
+      <w:numFmt w:val="bullet"/>
+      <w:lvlText w:val=""/>
+      <w:lvlJc w:val="left"/>
+      <w:pPr>
+        <w:tabs>
+          <w:tab w:val="num" w:pos="5040"/>
+        </w:tabs>
+        <w:ind w:left="5040" w:hanging="360"/>
+      </w:pPr>
+      <w:rPr>
+        <w:rFonts w:ascii="Wingdings" w:hAnsi="Wingdings" w:hint="default"/>
+        <w:sz w:val="20"/>
+      </w:rPr>
+    </w:lvl>
+    <w:lvl w:ilvl="7" w:tentative="1">
+      <w:start w:val="1"/>
+      <w:numFmt w:val="bullet"/>
+      <w:lvlText w:val=""/>
+      <w:lvlJc w:val="left"/>
+      <w:pPr>
+        <w:tabs>
+          <w:tab w:val="num" w:pos="5760"/>
+        </w:tabs>
+        <w:ind w:left="5760" w:hanging="360"/>
+      </w:pPr>
+      <w:rPr>
+        <w:rFonts w:ascii="Wingdings" w:hAnsi="Wingdings" w:hint="default"/>
+        <w:sz w:val="20"/>
+      </w:rPr>
+    </w:lvl>
+    <w:lvl w:ilvl="8" w:tentative="1">
+      <w:start w:val="1"/>
+      <w:numFmt w:val="bullet"/>
+      <w:lvlText w:val=""/>
+      <w:lvlJc w:val="left"/>
+      <w:pPr>
+        <w:tabs>
+          <w:tab w:val="num" w:pos="6480"/>
+        </w:tabs>
+        <w:ind w:left="6480" w:hanging="360"/>
+      </w:pPr>
+      <w:rPr>
+        <w:rFonts w:ascii="Wingdings" w:hAnsi="Wingdings" w:hint="default"/>
+        <w:sz w:val="20"/>
+      </w:rPr>
+    </w:lvl>
+  </w:abstractNum>
+  <w:abstractNum w:abstractNumId="23" w15:restartNumberingAfterBreak="0">
     <w:nsid w:val="7F552984"/>
     <w:multiLevelType w:val="multilevel"/>
     <w:tmpl w:val="BDB2F47E"/>
@@ -3254,46 +4866,76 @@
     </w:lvl>
   </w:abstractNum>
   <w:num w:numId="1" w16cid:durableId="30152657">
-    <w:abstractNumId w:val="1"/>
+    <w:abstractNumId w:val="4"/>
   </w:num>
   <w:num w:numId="2" w16cid:durableId="848985748">
+    <w:abstractNumId w:val="16"/>
+  </w:num>
+  <w:num w:numId="3" w16cid:durableId="1939756153">
+    <w:abstractNumId w:val="14"/>
+  </w:num>
+  <w:num w:numId="4" w16cid:durableId="1805535701">
+    <w:abstractNumId w:val="21"/>
+  </w:num>
+  <w:num w:numId="5" w16cid:durableId="1439522503">
+    <w:abstractNumId w:val="12"/>
+  </w:num>
+  <w:num w:numId="6" w16cid:durableId="595096197">
+    <w:abstractNumId w:val="13"/>
+  </w:num>
+  <w:num w:numId="7" w16cid:durableId="1680303920">
     <w:abstractNumId w:val="9"/>
   </w:num>
-  <w:num w:numId="3" w16cid:durableId="1939756153">
-    <w:abstractNumId w:val="7"/>
-  </w:num>
-  <w:num w:numId="4" w16cid:durableId="1805535701">
-    <w:abstractNumId w:val="12"/>
-  </w:num>
-  <w:num w:numId="5" w16cid:durableId="1439522503">
-    <w:abstractNumId w:val="5"/>
-  </w:num>
-  <w:num w:numId="6" w16cid:durableId="595096197">
-    <w:abstractNumId w:val="6"/>
-  </w:num>
-  <w:num w:numId="7" w16cid:durableId="1680303920">
-    <w:abstractNumId w:val="3"/>
-  </w:num>
   <w:num w:numId="8" w16cid:durableId="159781833">
-    <w:abstractNumId w:val="13"/>
+    <w:abstractNumId w:val="23"/>
   </w:num>
   <w:num w:numId="9" w16cid:durableId="420374690">
-    <w:abstractNumId w:val="8"/>
+    <w:abstractNumId w:val="15"/>
   </w:num>
   <w:num w:numId="10" w16cid:durableId="650868663">
-    <w:abstractNumId w:val="10"/>
+    <w:abstractNumId w:val="18"/>
   </w:num>
   <w:num w:numId="11" w16cid:durableId="1780640194">
     <w:abstractNumId w:val="0"/>
   </w:num>
   <w:num w:numId="12" w16cid:durableId="2103720140">
+    <w:abstractNumId w:val="20"/>
+  </w:num>
+  <w:num w:numId="13" w16cid:durableId="1129980023">
     <w:abstractNumId w:val="11"/>
   </w:num>
-  <w:num w:numId="13" w16cid:durableId="1129980023">
-    <w:abstractNumId w:val="4"/>
+  <w:num w:numId="14" w16cid:durableId="665979611">
+    <w:abstractNumId w:val="6"/>
   </w:num>
-  <w:num w:numId="14" w16cid:durableId="665979611">
+  <w:num w:numId="15" w16cid:durableId="2072649086">
+    <w:abstractNumId w:val="3"/>
+  </w:num>
+  <w:num w:numId="16" w16cid:durableId="617880605">
+    <w:abstractNumId w:val="7"/>
+  </w:num>
+  <w:num w:numId="17" w16cid:durableId="370149222">
+    <w:abstractNumId w:val="8"/>
+  </w:num>
+  <w:num w:numId="18" w16cid:durableId="1920283730">
+    <w:abstractNumId w:val="1"/>
+  </w:num>
+  <w:num w:numId="19" w16cid:durableId="1363675546">
+    <w:abstractNumId w:val="19"/>
+  </w:num>
+  <w:num w:numId="20" w16cid:durableId="1066807738">
+    <w:abstractNumId w:val="22"/>
+  </w:num>
+  <w:num w:numId="21" w16cid:durableId="337731581">
+    <w:abstractNumId w:val="17"/>
+  </w:num>
+  <w:num w:numId="22" w16cid:durableId="603927982">
+    <w:abstractNumId w:val="10"/>
+  </w:num>
+  <w:num w:numId="23" w16cid:durableId="98449855">
     <w:abstractNumId w:val="2"/>
+  </w:num>
+  <w:num w:numId="24" w16cid:durableId="2133940686">
+    <w:abstractNumId w:val="5"/>
   </w:num>
 </w:numbering>
 </file>
@@ -3901,7 +5543,6 @@
   <w:style w:type="character" w:default="1" w:styleId="DefaultParagraphFont">
     <w:name w:val="Default Paragraph Font"/>
     <w:uiPriority w:val="1"/>
-    <w:semiHidden/>
     <w:unhideWhenUsed/>
   </w:style>
   <w:style w:type="table" w:default="1" w:styleId="TableNormal">

</xml_diff>